<commit_message>
edited Final Project doc
</commit_message>
<xml_diff>
--- a/Final Report.docx
+++ b/Final Report.docx
@@ -25,32 +25,8 @@
           <w:sz w:val="32"/>
           <w:szCs w:val="32"/>
         </w:rPr>
-        <w:t xml:space="preserve">Final </w:t>
-      </w:r>
-      <w:r>
-        <w:rPr>
-          <w:rFonts w:ascii="Book Antiqua" w:hAnsi="Book Antiqua"/>
-          <w:b/>
-          <w:bCs/>
-          <w:color w:val="24292E"/>
-          <w:sz w:val="32"/>
-          <w:szCs w:val="32"/>
-        </w:rPr>
-        <w:t>R</w:t>
-      </w:r>
-      <w:r>
-        <w:rPr>
-          <w:rFonts w:ascii="Book Antiqua" w:hAnsi="Book Antiqua"/>
-          <w:b/>
-          <w:bCs/>
-          <w:color w:val="24292E"/>
-          <w:sz w:val="32"/>
-          <w:szCs w:val="32"/>
-        </w:rPr>
-        <w:t>eport: ETL Project</w:t>
-      </w:r>
-      <w:bookmarkStart w:id="0" w:name="_GoBack"/>
-      <w:bookmarkEnd w:id="0"/>
+        <w:t>Final Report: ETL Project</w:t>
+      </w:r>
     </w:p>
     <w:p>
       <w:pPr>
@@ -111,7 +87,7 @@
           <w:rFonts w:ascii="Book Antiqua" w:hAnsi="Book Antiqua"/>
           <w:color w:val="24292E"/>
         </w:rPr>
-        <w:t xml:space="preserve">first </w:t>
+        <w:t xml:space="preserve">initially </w:t>
       </w:r>
       <w:r>
         <w:rPr>
@@ -178,14 +154,14 @@
           <w:rFonts w:ascii="Book Antiqua" w:hAnsi="Book Antiqua"/>
           <w:color w:val="24292E"/>
         </w:rPr>
-        <w:t>it</w:t>
-      </w:r>
-      <w:r>
-        <w:rPr>
-          <w:rFonts w:ascii="Book Antiqua" w:hAnsi="Book Antiqua"/>
-          <w:color w:val="24292E"/>
-        </w:rPr>
-        <w:t xml:space="preserve"> into a comprehensible and usable format</w:t>
+        <w:t xml:space="preserve">such data </w:t>
+      </w:r>
+      <w:r>
+        <w:rPr>
+          <w:rFonts w:ascii="Book Antiqua" w:hAnsi="Book Antiqua"/>
+          <w:color w:val="24292E"/>
+        </w:rPr>
+        <w:t>into a comprehensible and usable format</w:t>
       </w:r>
       <w:r>
         <w:rPr>
@@ -215,14 +191,7 @@
           <w:rFonts w:ascii="Book Antiqua" w:hAnsi="Book Antiqua"/>
           <w:color w:val="24292E"/>
         </w:rPr>
-        <w:t>.</w:t>
-      </w:r>
-      <w:r>
-        <w:rPr>
-          <w:rFonts w:ascii="Book Antiqua" w:hAnsi="Book Antiqua"/>
-          <w:color w:val="24292E"/>
-        </w:rPr>
-        <w:t xml:space="preserve"> Although there seems to be</w:t>
+        <w:t>. Although there seems to be</w:t>
       </w:r>
       <w:r>
         <w:rPr>
@@ -250,14 +219,7 @@
           <w:rFonts w:ascii="Book Antiqua" w:hAnsi="Book Antiqua"/>
           <w:color w:val="24292E"/>
         </w:rPr>
-        <w:t>the dearth of free and publicly accessible data sources is a major stumbling block for the interested fanbase, like us, in performing significant football analytics. Be that as it may, we found NFL data from two different sources with which we created useful databases comprised of player and gameday data for the 2009 – 2013 seasons</w:t>
-      </w:r>
-      <w:r>
-        <w:rPr>
-          <w:rFonts w:ascii="Book Antiqua" w:hAnsi="Book Antiqua"/>
-          <w:color w:val="24292E"/>
-        </w:rPr>
-        <w:t>.</w:t>
+        <w:t>the dearth of free and publicly accessible data sources is a major stumbling block for the interested fanbase, like us, in performing significant football analytics. Be that as it may, we did find NFL data from two different sources with which we created useful databases comprised of player and gameday data for the 2009 – 2013 seasons.</w:t>
       </w:r>
     </w:p>
     <w:p>
@@ -332,7 +294,55 @@
           <w:rFonts w:ascii="Book Antiqua" w:hAnsi="Book Antiqua"/>
           <w:color w:val="24292E"/>
         </w:rPr>
-        <w:t>of Extract, Transform, and Load subprocesses.</w:t>
+        <w:t xml:space="preserve">of </w:t>
+      </w:r>
+      <w:r>
+        <w:rPr>
+          <w:rFonts w:ascii="Book Antiqua" w:hAnsi="Book Antiqua"/>
+          <w:i/>
+          <w:iCs/>
+          <w:color w:val="24292E"/>
+        </w:rPr>
+        <w:t>Extract</w:t>
+      </w:r>
+      <w:r>
+        <w:rPr>
+          <w:rFonts w:ascii="Book Antiqua" w:hAnsi="Book Antiqua"/>
+          <w:color w:val="24292E"/>
+        </w:rPr>
+        <w:t xml:space="preserve">, </w:t>
+      </w:r>
+      <w:r>
+        <w:rPr>
+          <w:rFonts w:ascii="Book Antiqua" w:hAnsi="Book Antiqua"/>
+          <w:i/>
+          <w:iCs/>
+          <w:color w:val="24292E"/>
+        </w:rPr>
+        <w:t>Transform</w:t>
+      </w:r>
+      <w:r>
+        <w:rPr>
+          <w:rFonts w:ascii="Book Antiqua" w:hAnsi="Book Antiqua"/>
+          <w:color w:val="24292E"/>
+        </w:rPr>
+        <w:t xml:space="preserve">, and </w:t>
+      </w:r>
+      <w:r>
+        <w:rPr>
+          <w:rFonts w:ascii="Book Antiqua" w:hAnsi="Book Antiqua"/>
+          <w:i/>
+          <w:iCs/>
+          <w:color w:val="24292E"/>
+        </w:rPr>
+        <w:t>Load</w:t>
+      </w:r>
+      <w:r>
+        <w:rPr>
+          <w:rFonts w:ascii="Book Antiqua" w:hAnsi="Book Antiqua"/>
+          <w:color w:val="24292E"/>
+        </w:rPr>
+        <w:t xml:space="preserve"> subprocesses.</w:t>
       </w:r>
     </w:p>
     <w:p>
@@ -399,7 +409,7 @@
           <w:rFonts w:ascii="Book Antiqua" w:hAnsi="Book Antiqua"/>
           <w:color w:val="24292E"/>
         </w:rPr>
-        <w:t xml:space="preserve"> and </w:t>
+        <w:t xml:space="preserve"> and the </w:t>
       </w:r>
       <w:r>
         <w:rPr>
@@ -415,7 +425,7 @@
           <w:rFonts w:ascii="Book Antiqua" w:hAnsi="Book Antiqua"/>
           <w:color w:val="24292E"/>
         </w:rPr>
-        <w:t xml:space="preserve">. </w:t>
+        <w:t xml:space="preserve"> website. </w:t>
       </w:r>
       <w:r>
         <w:rPr>
@@ -468,14 +478,7 @@
           <w:rFonts w:ascii="Book Antiqua" w:hAnsi="Book Antiqua"/>
           <w:color w:val="24292E"/>
         </w:rPr>
-        <w:t xml:space="preserve">who </w:t>
-      </w:r>
-      <w:r>
-        <w:rPr>
-          <w:rFonts w:ascii="Book Antiqua" w:hAnsi="Book Antiqua"/>
-          <w:color w:val="24292E"/>
-        </w:rPr>
-        <w:t xml:space="preserve">publicly </w:t>
+        <w:t xml:space="preserve">who publicly </w:t>
       </w:r>
       <w:r>
         <w:rPr>
@@ -496,7 +499,21 @@
           <w:rFonts w:ascii="Book Antiqua" w:hAnsi="Book Antiqua"/>
           <w:color w:val="24292E"/>
         </w:rPr>
-        <w:t>this data</w:t>
+        <w:t>th</w:t>
+      </w:r>
+      <w:r>
+        <w:rPr>
+          <w:rFonts w:ascii="Book Antiqua" w:hAnsi="Book Antiqua"/>
+          <w:color w:val="24292E"/>
+        </w:rPr>
+        <w:t>eir</w:t>
+      </w:r>
+      <w:r>
+        <w:rPr>
+          <w:rFonts w:ascii="Book Antiqua" w:hAnsi="Book Antiqua"/>
+          <w:color w:val="24292E"/>
+        </w:rPr>
+        <w:t xml:space="preserve"> data</w:t>
       </w:r>
       <w:r>
         <w:rPr>
@@ -533,14 +550,7 @@
           <w:rFonts w:ascii="Book Antiqua" w:hAnsi="Book Antiqua"/>
           <w:color w:val="24292E"/>
         </w:rPr>
-        <w:t xml:space="preserve">that </w:t>
-      </w:r>
-      <w:r>
-        <w:rPr>
-          <w:rFonts w:ascii="Book Antiqua" w:hAnsi="Book Antiqua"/>
-          <w:color w:val="24292E"/>
-        </w:rPr>
-        <w:t>“</w:t>
+        <w:t>that “</w:t>
       </w:r>
       <w:r>
         <w:rPr>
@@ -582,7 +592,14 @@
           <w:rFonts w:ascii="Book Antiqua" w:hAnsi="Book Antiqua"/>
           <w:color w:val="24292E"/>
         </w:rPr>
-        <w:t>NFLsavant.com is a web site that obtains publicly-available NFL play-by-play data on the internet.</w:t>
+        <w:t>NFLsavant.com is a website that obtains publicly-available NFL play-by-play data on the internet.</w:t>
+      </w:r>
+      <w:r>
+        <w:rPr>
+          <w:rFonts w:ascii="Book Antiqua" w:hAnsi="Book Antiqua"/>
+          <w:color w:val="24292E"/>
+        </w:rPr>
+        <w:t xml:space="preserve"> </w:t>
       </w:r>
     </w:p>
     <w:p>
@@ -605,21 +622,7 @@
           <w:rFonts w:ascii="Book Antiqua" w:hAnsi="Book Antiqua"/>
           <w:color w:val="24292E"/>
         </w:rPr>
-        <w:t>Our plan is to create the following two databases</w:t>
-      </w:r>
-      <w:r>
-        <w:rPr>
-          <w:rFonts w:ascii="Book Antiqua" w:hAnsi="Book Antiqua"/>
-          <w:color w:val="24292E"/>
-        </w:rPr>
-        <w:t>, which includes</w:t>
-      </w:r>
-      <w:r>
-        <w:rPr>
-          <w:rFonts w:ascii="Book Antiqua" w:hAnsi="Book Antiqua"/>
-          <w:color w:val="24292E"/>
-        </w:rPr>
-        <w:t>:</w:t>
+        <w:t>Our plan is to create the following two databases, which includes:</w:t>
       </w:r>
     </w:p>
     <w:p>
@@ -674,6 +677,8 @@
       <w:r>
         <w:rPr>
           <w:rFonts w:ascii="Book Antiqua" w:hAnsi="Book Antiqua"/>
+          <w:b/>
+          <w:bCs/>
           <w:color w:val="24292E"/>
           <w:sz w:val="24"/>
           <w:szCs w:val="24"/>
@@ -687,7 +692,7 @@
           <w:sz w:val="24"/>
           <w:szCs w:val="24"/>
         </w:rPr>
-        <w:t xml:space="preserve"> </w:t>
+        <w:t xml:space="preserve"> and append to this dataset the NFLsavant</w:t>
       </w:r>
       <w:r>
         <w:rPr>
@@ -696,7 +701,7 @@
           <w:sz w:val="24"/>
           <w:szCs w:val="24"/>
         </w:rPr>
-        <w:t>and append to this dataset the NFL</w:t>
+        <w:t>.com</w:t>
       </w:r>
       <w:r>
         <w:rPr>
@@ -705,7 +710,7 @@
           <w:sz w:val="24"/>
           <w:szCs w:val="24"/>
         </w:rPr>
-        <w:t>s</w:t>
+        <w:t xml:space="preserve"> player information</w:t>
       </w:r>
       <w:r>
         <w:rPr>
@@ -714,16 +719,7 @@
           <w:sz w:val="24"/>
           <w:szCs w:val="24"/>
         </w:rPr>
-        <w:t>avant player information</w:t>
-      </w:r>
-      <w:r>
-        <w:rPr>
-          <w:rFonts w:ascii="Book Antiqua" w:hAnsi="Book Antiqua"/>
-          <w:color w:val="24292E"/>
-          <w:sz w:val="24"/>
-          <w:szCs w:val="24"/>
-        </w:rPr>
-        <w:t xml:space="preserve"> to include college information</w:t>
+        <w:t>, which includes the college of each player</w:t>
       </w:r>
     </w:p>
     <w:p>
@@ -747,7 +743,7 @@
           <w:sz w:val="24"/>
           <w:szCs w:val="24"/>
         </w:rPr>
-        <w:t>T</w:t>
+        <w:t>G</w:t>
       </w:r>
       <w:r>
         <w:rPr>
@@ -756,16 +752,18 @@
           <w:sz w:val="24"/>
           <w:szCs w:val="24"/>
         </w:rPr>
-        <w:t>ake game data from nflscrapR-data and append NFL</w:t>
-      </w:r>
-      <w:r>
-        <w:rPr>
-          <w:rFonts w:ascii="Book Antiqua" w:hAnsi="Book Antiqua"/>
+        <w:t xml:space="preserve">ame data from </w:t>
+      </w:r>
+      <w:r>
+        <w:rPr>
+          <w:rFonts w:ascii="Book Antiqua" w:hAnsi="Book Antiqua"/>
+          <w:b/>
+          <w:bCs/>
           <w:color w:val="24292E"/>
           <w:sz w:val="24"/>
           <w:szCs w:val="24"/>
         </w:rPr>
-        <w:t>s</w:t>
+        <w:t>nflscrapR-data</w:t>
       </w:r>
       <w:r>
         <w:rPr>
@@ -774,16 +772,215 @@
           <w:sz w:val="24"/>
           <w:szCs w:val="24"/>
         </w:rPr>
-        <w:t>avant weather data</w:t>
+        <w:t xml:space="preserve"> and append</w:t>
+      </w:r>
+      <w:r>
+        <w:rPr>
+          <w:rFonts w:ascii="Book Antiqua" w:hAnsi="Book Antiqua"/>
+          <w:color w:val="24292E"/>
+          <w:sz w:val="24"/>
+          <w:szCs w:val="24"/>
+        </w:rPr>
+        <w:t xml:space="preserve"> to this dataset the</w:t>
+      </w:r>
+      <w:r>
+        <w:rPr>
+          <w:rFonts w:ascii="Book Antiqua" w:hAnsi="Book Antiqua"/>
+          <w:color w:val="24292E"/>
+          <w:sz w:val="24"/>
+          <w:szCs w:val="24"/>
+        </w:rPr>
+        <w:t xml:space="preserve"> NFLsavant</w:t>
+      </w:r>
+      <w:r>
+        <w:rPr>
+          <w:rFonts w:ascii="Book Antiqua" w:hAnsi="Book Antiqua"/>
+          <w:color w:val="24292E"/>
+          <w:sz w:val="24"/>
+          <w:szCs w:val="24"/>
+        </w:rPr>
+        <w:t>.com</w:t>
+      </w:r>
+      <w:r>
+        <w:rPr>
+          <w:rFonts w:ascii="Book Antiqua" w:hAnsi="Book Antiqua"/>
+          <w:color w:val="24292E"/>
+          <w:sz w:val="24"/>
+          <w:szCs w:val="24"/>
+        </w:rPr>
+        <w:t xml:space="preserve"> weather data</w:t>
+      </w:r>
+      <w:r>
+        <w:rPr>
+          <w:rFonts w:ascii="Book Antiqua" w:hAnsi="Book Antiqua"/>
+          <w:color w:val="24292E"/>
+          <w:sz w:val="24"/>
+          <w:szCs w:val="24"/>
+        </w:rPr>
+        <w:t xml:space="preserve"> for each game</w:t>
       </w:r>
     </w:p>
     <w:p>
       <w:pPr>
         <w:rPr>
           <w:rFonts w:ascii="Book Antiqua" w:hAnsi="Book Antiqua"/>
+          <w:color w:val="24292E"/>
+        </w:rPr>
+      </w:pPr>
+      <w:r>
+        <w:rPr>
+          <w:rFonts w:ascii="Book Antiqua" w:hAnsi="Book Antiqua"/>
+          <w:color w:val="24292E"/>
+        </w:rPr>
+        <w:t xml:space="preserve">The </w:t>
+      </w:r>
+      <w:r>
+        <w:rPr>
+          <w:rFonts w:ascii="Book Antiqua" w:hAnsi="Book Antiqua"/>
+          <w:color w:val="24292E"/>
+        </w:rPr>
+        <w:t>data we are interested in are formatted in CSV files. We use 2009 to 2013 data because this is the time period both data sources overlap. In accordance with our plan, we intend to use the following CSV files:</w:t>
+      </w:r>
+    </w:p>
+    <w:p>
+      <w:pPr>
+        <w:rPr>
+          <w:rFonts w:ascii="Book Antiqua" w:hAnsi="Book Antiqua"/>
+          <w:color w:val="24292E"/>
+        </w:rPr>
+      </w:pPr>
+    </w:p>
+    <w:p>
+      <w:pPr>
+        <w:pStyle w:val="ListParagraph"/>
+        <w:numPr>
+          <w:ilvl w:val="0"/>
+          <w:numId w:val="9"/>
+        </w:numPr>
+        <w:rPr>
+          <w:rFonts w:ascii="Book Antiqua" w:hAnsi="Book Antiqua"/>
+          <w:color w:val="24292E"/>
+          <w:sz w:val="24"/>
+          <w:szCs w:val="24"/>
+        </w:rPr>
+      </w:pPr>
+      <w:r>
+        <w:rPr>
+          <w:rFonts w:ascii="Book Antiqua" w:hAnsi="Book Antiqua"/>
           <w:b/>
           <w:bCs/>
           <w:color w:val="24292E"/>
+          <w:sz w:val="24"/>
+          <w:szCs w:val="24"/>
+        </w:rPr>
+        <w:t xml:space="preserve">nflscrapR-data: </w:t>
+      </w:r>
+    </w:p>
+    <w:p>
+      <w:pPr>
+        <w:pStyle w:val="ListParagraph"/>
+        <w:numPr>
+          <w:ilvl w:val="1"/>
+          <w:numId w:val="9"/>
+        </w:numPr>
+        <w:rPr>
+          <w:rFonts w:ascii="Book Antiqua" w:hAnsi="Book Antiqua"/>
+          <w:color w:val="24292E"/>
+        </w:rPr>
+      </w:pPr>
+      <w:r>
+        <w:rPr>
+          <w:rFonts w:ascii="Book Antiqua" w:hAnsi="Book Antiqua"/>
+          <w:color w:val="24292E"/>
+        </w:rPr>
+        <w:t>NFL g</w:t>
+      </w:r>
+      <w:r>
+        <w:rPr>
+          <w:rFonts w:ascii="Book Antiqua" w:hAnsi="Book Antiqua"/>
+          <w:color w:val="24292E"/>
+        </w:rPr>
+        <w:t>ameday information f</w:t>
+      </w:r>
+      <w:r>
+        <w:rPr>
+          <w:rFonts w:ascii="Book Antiqua" w:hAnsi="Book Antiqua"/>
+          <w:color w:val="24292E"/>
+        </w:rPr>
+        <w:t xml:space="preserve">or </w:t>
+      </w:r>
+      <w:r>
+        <w:rPr>
+          <w:rFonts w:ascii="Book Antiqua" w:hAnsi="Book Antiqua"/>
+          <w:color w:val="24292E"/>
+        </w:rPr>
+        <w:t>2009</w:t>
+      </w:r>
+      <w:r>
+        <w:rPr>
+          <w:rFonts w:ascii="Book Antiqua" w:hAnsi="Book Antiqua"/>
+          <w:color w:val="24292E"/>
+        </w:rPr>
+        <w:t>, 2010, 2011, 2012 and 2013 (5 CSV files)</w:t>
+      </w:r>
+    </w:p>
+    <w:p>
+      <w:pPr>
+        <w:pStyle w:val="ListParagraph"/>
+        <w:numPr>
+          <w:ilvl w:val="1"/>
+          <w:numId w:val="9"/>
+        </w:numPr>
+        <w:rPr>
+          <w:rFonts w:ascii="Book Antiqua" w:hAnsi="Book Antiqua"/>
+          <w:color w:val="24292E"/>
+        </w:rPr>
+      </w:pPr>
+      <w:r>
+        <w:rPr>
+          <w:rFonts w:ascii="Book Antiqua" w:hAnsi="Book Antiqua"/>
+          <w:color w:val="24292E"/>
+        </w:rPr>
+        <w:lastRenderedPageBreak/>
+        <w:t>NFL p</w:t>
+      </w:r>
+      <w:r>
+        <w:rPr>
+          <w:rFonts w:ascii="Book Antiqua" w:hAnsi="Book Antiqua"/>
+          <w:color w:val="24292E"/>
+        </w:rPr>
+        <w:t xml:space="preserve">layer rosters </w:t>
+      </w:r>
+      <w:r>
+        <w:rPr>
+          <w:rFonts w:ascii="Book Antiqua" w:hAnsi="Book Antiqua"/>
+          <w:color w:val="24292E"/>
+        </w:rPr>
+        <w:t>for 2009, 2010, 2011, 2012 and 2013 (5 CSV files)</w:t>
+      </w:r>
+    </w:p>
+    <w:p>
+      <w:pPr>
+        <w:pStyle w:val="ListParagraph"/>
+        <w:ind w:left="1440"/>
+        <w:rPr>
+          <w:rFonts w:ascii="Book Antiqua" w:hAnsi="Book Antiqua"/>
+          <w:color w:val="24292E"/>
+        </w:rPr>
+      </w:pPr>
+    </w:p>
+    <w:p>
+      <w:pPr>
+        <w:pStyle w:val="ListParagraph"/>
+        <w:numPr>
+          <w:ilvl w:val="0"/>
+          <w:numId w:val="9"/>
+        </w:numPr>
+        <w:rPr>
+          <w:rFonts w:ascii="Book Antiqua" w:hAnsi="Book Antiqua"/>
+          <w:color w:val="24292E"/>
+          <w:sz w:val="24"/>
+          <w:szCs w:val="24"/>
         </w:rPr>
       </w:pPr>
       <w:r>
@@ -792,124 +989,59 @@
           <w:b/>
           <w:bCs/>
           <w:color w:val="24292E"/>
-        </w:rPr>
-        <w:t>nflscrapR-data</w:t>
-      </w:r>
-      <w:r>
-        <w:rPr>
-          <w:rFonts w:ascii="Book Antiqua" w:hAnsi="Book Antiqua"/>
-          <w:b/>
-          <w:bCs/>
-          <w:color w:val="24292E"/>
-        </w:rPr>
-        <w:t xml:space="preserve">: </w:t>
+          <w:sz w:val="24"/>
+          <w:szCs w:val="24"/>
+        </w:rPr>
+        <w:t>NFLsavant.com</w:t>
+      </w:r>
+      <w:r>
+        <w:rPr>
+          <w:rFonts w:ascii="Book Antiqua" w:hAnsi="Book Antiqua"/>
+          <w:color w:val="24292E"/>
+          <w:sz w:val="24"/>
+          <w:szCs w:val="24"/>
+        </w:rPr>
+        <w:t>:</w:t>
       </w:r>
     </w:p>
     <w:p>
       <w:pPr>
-        <w:rPr>
-          <w:rFonts w:ascii="Book Antiqua" w:hAnsi="Book Antiqua"/>
-          <w:color w:val="24292E"/>
-        </w:rPr>
-      </w:pPr>
-      <w:r>
-        <w:rPr>
-          <w:rFonts w:ascii="Book Antiqua" w:hAnsi="Book Antiqua"/>
-          <w:color w:val="24292E"/>
-        </w:rPr>
-        <w:t xml:space="preserve">CSV files: </w:t>
-      </w:r>
-      <w:r>
-        <w:rPr>
-          <w:rFonts w:ascii="Book Antiqua" w:hAnsi="Book Antiqua"/>
-          <w:color w:val="24292E"/>
-        </w:rPr>
-        <w:t>Gameday information</w:t>
-      </w:r>
-      <w:r>
-        <w:rPr>
-          <w:rFonts w:ascii="Book Antiqua" w:hAnsi="Book Antiqua"/>
-          <w:color w:val="24292E"/>
-        </w:rPr>
-        <w:t xml:space="preserve"> from 2009-2013</w:t>
+        <w:pStyle w:val="ListParagraph"/>
+        <w:numPr>
+          <w:ilvl w:val="1"/>
+          <w:numId w:val="9"/>
+        </w:numPr>
+        <w:rPr>
+          <w:rFonts w:ascii="Book Antiqua" w:hAnsi="Book Antiqua"/>
+          <w:color w:val="24292E"/>
+        </w:rPr>
+      </w:pPr>
+      <w:r>
+        <w:rPr>
+          <w:rFonts w:ascii="Book Antiqua" w:hAnsi="Book Antiqua"/>
+          <w:color w:val="24292E"/>
+        </w:rPr>
+        <w:t>All NFL Weather from 1960 to 2013 (1 CSV file)</w:t>
       </w:r>
     </w:p>
     <w:p>
       <w:pPr>
-        <w:rPr>
-          <w:rFonts w:ascii="Book Antiqua" w:hAnsi="Book Antiqua"/>
-          <w:color w:val="24292E"/>
-        </w:rPr>
-      </w:pPr>
-      <w:r>
-        <w:rPr>
-          <w:rFonts w:ascii="Book Antiqua" w:hAnsi="Book Antiqua"/>
-          <w:color w:val="24292E"/>
-        </w:rPr>
-        <w:tab/>
-        <w:t xml:space="preserve">      Player rosters from 2009-2013</w:t>
-      </w:r>
-    </w:p>
-    <w:p>
-      <w:pPr>
-        <w:rPr>
-          <w:rFonts w:ascii="Book Antiqua" w:hAnsi="Book Antiqua"/>
-          <w:color w:val="24292E"/>
-        </w:rPr>
-      </w:pPr>
-    </w:p>
-    <w:p>
-      <w:pPr>
-        <w:rPr>
-          <w:rFonts w:ascii="Book Antiqua" w:hAnsi="Book Antiqua"/>
-          <w:color w:val="24292E"/>
-        </w:rPr>
-      </w:pPr>
-      <w:r>
-        <w:rPr>
-          <w:rFonts w:ascii="Book Antiqua" w:hAnsi="Book Antiqua"/>
-          <w:b/>
-          <w:bCs/>
-          <w:color w:val="24292E"/>
-        </w:rPr>
-        <w:t>NFLsavant.com</w:t>
-      </w:r>
-      <w:r>
-        <w:rPr>
-          <w:rFonts w:ascii="Book Antiqua" w:hAnsi="Book Antiqua"/>
-          <w:color w:val="24292E"/>
-        </w:rPr>
-        <w:t>:</w:t>
-      </w:r>
-    </w:p>
-    <w:p>
-      <w:pPr>
-        <w:rPr>
-          <w:rFonts w:ascii="Arial" w:hAnsi="Arial" w:cs="Arial"/>
-          <w:color w:val="333333"/>
-          <w:shd w:val="clear" w:color="auto" w:fill="FFFFFF"/>
-        </w:rPr>
-      </w:pPr>
-      <w:r>
-        <w:rPr>
-          <w:rFonts w:ascii="Book Antiqua" w:hAnsi="Book Antiqua"/>
-          <w:color w:val="24292E"/>
-        </w:rPr>
-        <w:t xml:space="preserve">CSV files: </w:t>
-      </w:r>
-      <w:hyperlink r:id="rId9" w:history="1">
-        <w:r>
-          <w:rPr>
-            <w:rFonts w:ascii="Book Antiqua" w:hAnsi="Book Antiqua"/>
-            <w:color w:val="24292E"/>
-          </w:rPr>
-          <w:t>CSV of All NFL Weather From 1960 to 2013</w:t>
-        </w:r>
-      </w:hyperlink>
-    </w:p>
-    <w:p>
-      <w:r>
-        <w:t>CSV files: player info from 2009-2013</w:t>
+        <w:pStyle w:val="ListParagraph"/>
+        <w:numPr>
+          <w:ilvl w:val="1"/>
+          <w:numId w:val="9"/>
+        </w:numPr>
+        <w:rPr>
+          <w:rFonts w:ascii="Book Antiqua" w:hAnsi="Book Antiqua"/>
+          <w:color w:val="24292E"/>
+        </w:rPr>
+      </w:pPr>
+      <w:r>
+        <w:rPr>
+          <w:rFonts w:ascii="Book Antiqua" w:hAnsi="Book Antiqua"/>
+          <w:color w:val="24292E"/>
+        </w:rPr>
+        <w:t>NFL player information from 2009, 2010, 2011, 2012 and 2013 (5 CSV file)</w:t>
       </w:r>
     </w:p>
     <w:p>
@@ -931,7 +1063,6 @@
           <w:iCs/>
           <w:color w:val="24292E"/>
         </w:rPr>
-        <w:lastRenderedPageBreak/>
         <w:t>Transform</w:t>
       </w:r>
     </w:p>
@@ -945,6 +1076,27 @@
           <w:color w:val="24292E"/>
         </w:rPr>
       </w:pPr>
+      <w:r>
+        <w:rPr>
+          <w:rFonts w:ascii="Book Antiqua" w:hAnsi="Book Antiqua"/>
+          <w:color w:val="24292E"/>
+        </w:rPr>
+        <w:t>W</w:t>
+      </w:r>
+      <w:r>
+        <w:rPr>
+          <w:rFonts w:ascii="Book Antiqua" w:hAnsi="Book Antiqua"/>
+          <w:color w:val="24292E"/>
+        </w:rPr>
+        <w:t>hat data cleaning or transformation was required</w:t>
+      </w:r>
+      <w:r>
+        <w:rPr>
+          <w:rFonts w:ascii="Book Antiqua" w:hAnsi="Book Antiqua"/>
+          <w:color w:val="24292E"/>
+        </w:rPr>
+        <w:t>?</w:t>
+      </w:r>
     </w:p>
     <w:p>
       <w:pPr>
@@ -974,14 +1126,36 @@
           <w:rFonts w:ascii="Book Antiqua" w:hAnsi="Book Antiqua"/>
         </w:rPr>
       </w:pPr>
+      <w:r>
+        <w:rPr>
+          <w:rFonts w:ascii="Book Antiqua" w:hAnsi="Book Antiqua"/>
+        </w:rPr>
+        <w:t>Th</w:t>
+      </w:r>
+      <w:r>
+        <w:rPr>
+          <w:rFonts w:ascii="Book Antiqua" w:hAnsi="Book Antiqua"/>
+        </w:rPr>
+        <w:t>e final database, tables/collections, and why this was chosen</w:t>
+      </w:r>
+      <w:r>
+        <w:rPr>
+          <w:rFonts w:ascii="Book Antiqua" w:hAnsi="Book Antiqua"/>
+        </w:rPr>
+        <w:t>?</w:t>
+      </w:r>
+    </w:p>
+    <w:p>
+      <w:bookmarkStart w:id="0" w:name="_GoBack"/>
+      <w:bookmarkEnd w:id="0"/>
     </w:p>
     <w:sectPr>
-      <w:headerReference w:type="even" r:id="rId10"/>
-      <w:headerReference w:type="default" r:id="rId11"/>
-      <w:footerReference w:type="even" r:id="rId12"/>
-      <w:footerReference w:type="default" r:id="rId13"/>
-      <w:headerReference w:type="first" r:id="rId14"/>
-      <w:footerReference w:type="first" r:id="rId15"/>
+      <w:headerReference w:type="even" r:id="rId9"/>
+      <w:headerReference w:type="default" r:id="rId10"/>
+      <w:footerReference w:type="even" r:id="rId11"/>
+      <w:footerReference w:type="default" r:id="rId12"/>
+      <w:headerReference w:type="first" r:id="rId13"/>
+      <w:footerReference w:type="first" r:id="rId14"/>
       <w:pgSz w:w="12240" w:h="15840"/>
       <w:pgMar w:top="1440" w:right="1440" w:bottom="1440" w:left="1440" w:header="720" w:footer="720" w:gutter="0"/>
       <w:cols w:space="720"/>
@@ -1088,36 +1262,137 @@
       <w:rPr>
         <w:noProof/>
       </w:rPr>
-      <w:pict w14:anchorId="3521F0C5">
-        <v:shapetype id="_x0000_t136" coordsize="21600,21600" o:spt="136" adj="10800" path="m@7,l@8,m@5,21600l@6,21600e">
-          <v:formulas>
-            <v:f eqn="sum #0 0 10800"/>
-            <v:f eqn="prod #0 2 1"/>
-            <v:f eqn="sum 21600 0 @1"/>
-            <v:f eqn="sum 0 0 @2"/>
-            <v:f eqn="sum 21600 0 @3"/>
-            <v:f eqn="if @0 @3 0"/>
-            <v:f eqn="if @0 21600 @1"/>
-            <v:f eqn="if @0 0 @2"/>
-            <v:f eqn="if @0 @4 21600"/>
-            <v:f eqn="mid @5 @6"/>
-            <v:f eqn="mid @8 @5"/>
-            <v:f eqn="mid @7 @8"/>
-            <v:f eqn="mid @6 @7"/>
-            <v:f eqn="sum @6 0 @5"/>
-          </v:formulas>
-          <v:path textpathok="t" o:connecttype="custom" o:connectlocs="@9,0;@10,10800;@11,21600;@12,10800" o:connectangles="270,180,90,0"/>
-          <v:textpath on="t" fitshape="t"/>
-          <v:handles>
-            <v:h position="#0,bottomRight" xrange="6629,14971"/>
-          </v:handles>
-          <o:lock v:ext="edit" text="t" shapetype="t"/>
-        </v:shapetype>
-        <v:shape id="_x0000_s2051" type="#_x0000_t136" alt="" style="position:absolute;margin-left:0;margin-top:0;width:494.9pt;height:164.95pt;rotation:315;z-index:-251651072;mso-wrap-edited:f;mso-width-percent:0;mso-height-percent:0;mso-position-horizontal:center;mso-position-horizontal-relative:margin;mso-position-vertical:center;mso-position-vertical-relative:margin;mso-width-percent:0;mso-height-percent:0" o:allowincell="f" fillcolor="silver" stroked="f">
-          <v:fill opacity="57016f"/>
-          <v:textpath style="font-family:&quot;Times New Roman&quot;;font-size:1pt;font-weight:bold" string="DRAFT"/>
-        </v:shape>
-      </w:pict>
+      <mc:AlternateContent>
+        <mc:Choice Requires="wps">
+          <w:drawing>
+            <wp:anchor distT="0" distB="0" distL="114300" distR="114300" simplePos="0" relativeHeight="251665408" behindDoc="1" locked="0" layoutInCell="0" allowOverlap="1" wp14:anchorId="3521F0C5">
+              <wp:simplePos x="0" y="0"/>
+              <wp:positionH relativeFrom="margin">
+                <wp:align>center</wp:align>
+              </wp:positionH>
+              <wp:positionV relativeFrom="margin">
+                <wp:align>center</wp:align>
+              </wp:positionV>
+              <wp:extent cx="6285230" cy="2094865"/>
+              <wp:effectExtent l="0" t="0" r="0" b="0"/>
+              <wp:wrapNone/>
+              <wp:docPr id="3" name="WordArt 3"/>
+              <wp:cNvGraphicFramePr>
+                <a:graphicFrameLocks xmlns:a="http://schemas.openxmlformats.org/drawingml/2006/main"/>
+              </wp:cNvGraphicFramePr>
+              <a:graphic xmlns:a="http://schemas.openxmlformats.org/drawingml/2006/main">
+                <a:graphicData uri="http://schemas.microsoft.com/office/word/2010/wordprocessingShape">
+                  <wps:wsp>
+                    <wps:cNvSpPr txBox="1">
+                      <a:spLocks/>
+                    </wps:cNvSpPr>
+                    <wps:spPr bwMode="auto">
+                      <a:xfrm rot="18900000">
+                        <a:off x="0" y="0"/>
+                        <a:ext cx="6285230" cy="2094865"/>
+                      </a:xfrm>
+                      <a:prstGeom prst="rect">
+                        <a:avLst/>
+                      </a:prstGeom>
+                      <a:extLst>
+                        <a:ext uri="{91240B29-F687-4F45-9708-019B960494DF}">
+                          <a14:hiddenLine xmlns:a14="http://schemas.microsoft.com/office/drawing/2010/main" w="9525">
+                            <a:solidFill>
+                              <a:srgbClr val="000000"/>
+                            </a:solidFill>
+                            <a:round/>
+                            <a:headEnd/>
+                            <a:tailEnd/>
+                          </a14:hiddenLine>
+                        </a:ext>
+                      </a:extLst>
+                    </wps:spPr>
+                    <wps:txbx>
+                      <w:txbxContent>
+                        <w:p>
+                          <w:pPr>
+                            <w:jc w:val="center"/>
+                          </w:pPr>
+                          <w:r>
+                            <w:rPr>
+                              <w:b/>
+                              <w:bCs/>
+                              <w:color w:val="C0C0C0"/>
+                              <w:sz w:val="16"/>
+                              <w:szCs w:val="16"/>
+                              <w14:textFill>
+                                <w14:solidFill>
+                                  <w14:srgbClr w14:val="C0C0C0">
+                                    <w14:alpha w14:val="13000"/>
+                                  </w14:srgbClr>
+                                </w14:solidFill>
+                              </w14:textFill>
+                            </w:rPr>
+                            <w:t>DRAFT</w:t>
+                          </w:r>
+                        </w:p>
+                      </w:txbxContent>
+                    </wps:txbx>
+                    <wps:bodyPr wrap="square" numCol="1" fromWordArt="1">
+                      <a:prstTxWarp prst="textPlain">
+                        <a:avLst>
+                          <a:gd name="adj" fmla="val 50000"/>
+                        </a:avLst>
+                      </a:prstTxWarp>
+                      <a:noAutofit/>
+                    </wps:bodyPr>
+                  </wps:wsp>
+                </a:graphicData>
+              </a:graphic>
+              <wp14:sizeRelH relativeFrom="page">
+                <wp14:pctWidth>0</wp14:pctWidth>
+              </wp14:sizeRelH>
+              <wp14:sizeRelV relativeFrom="page">
+                <wp14:pctHeight>0</wp14:pctHeight>
+              </wp14:sizeRelV>
+            </wp:anchor>
+          </w:drawing>
+        </mc:Choice>
+        <mc:Fallback>
+          <w:pict>
+            <v:shapetype w14:anchorId="3521F0C5" id="_x0000_t202" coordsize="21600,21600" o:spt="202" path="m,l,21600r21600,l21600,xe">
+              <v:stroke joinstyle="miter"/>
+              <v:path gradientshapeok="t" o:connecttype="rect"/>
+            </v:shapetype>
+            <v:shape id="WordArt 3" o:spid="_x0000_s1026" type="#_x0000_t202" style="position:absolute;margin-left:0;margin-top:0;width:494.9pt;height:164.95pt;rotation:-45;z-index:-251651072;visibility:visible;mso-wrap-style:square;mso-width-percent:0;mso-height-percent:0;mso-wrap-distance-left:9pt;mso-wrap-distance-top:0;mso-wrap-distance-right:9pt;mso-wrap-distance-bottom:0;mso-position-horizontal:center;mso-position-horizontal-relative:margin;mso-position-vertical:center;mso-position-vertical-relative:margin;mso-width-percent:0;mso-height-percent:0;mso-width-relative:page;mso-height-relative:page;v-text-anchor:top" o:gfxdata="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" o:allowincell="f" filled="f" stroked="f">
+              <v:stroke joinstyle="round"/>
+              <v:path arrowok="t"/>
+              <v:textbox>
+                <w:txbxContent>
+                  <w:p>
+                    <w:pPr>
+                      <w:jc w:val="center"/>
+                    </w:pPr>
+                    <w:r>
+                      <w:rPr>
+                        <w:b/>
+                        <w:bCs/>
+                        <w:color w:val="C0C0C0"/>
+                        <w:sz w:val="16"/>
+                        <w:szCs w:val="16"/>
+                        <w14:textFill>
+                          <w14:solidFill>
+                            <w14:srgbClr w14:val="C0C0C0">
+                              <w14:alpha w14:val="13000"/>
+                            </w14:srgbClr>
+                          </w14:solidFill>
+                        </w14:textFill>
+                      </w:rPr>
+                      <w:t>DRAFT</w:t>
+                    </w:r>
+                  </w:p>
+                </w:txbxContent>
+              </v:textbox>
+              <w10:wrap anchorx="margin" anchory="margin"/>
+            </v:shape>
+          </w:pict>
+        </mc:Fallback>
+      </mc:AlternateContent>
     </w:r>
   </w:p>
 </w:hdr>
@@ -1133,36 +1408,137 @@
       <w:rPr>
         <w:noProof/>
       </w:rPr>
-      <w:pict w14:anchorId="70FE2388">
-        <v:shapetype id="_x0000_t136" coordsize="21600,21600" o:spt="136" adj="10800" path="m@7,l@8,m@5,21600l@6,21600e">
-          <v:formulas>
-            <v:f eqn="sum #0 0 10800"/>
-            <v:f eqn="prod #0 2 1"/>
-            <v:f eqn="sum 21600 0 @1"/>
-            <v:f eqn="sum 0 0 @2"/>
-            <v:f eqn="sum 21600 0 @3"/>
-            <v:f eqn="if @0 @3 0"/>
-            <v:f eqn="if @0 21600 @1"/>
-            <v:f eqn="if @0 0 @2"/>
-            <v:f eqn="if @0 @4 21600"/>
-            <v:f eqn="mid @5 @6"/>
-            <v:f eqn="mid @8 @5"/>
-            <v:f eqn="mid @7 @8"/>
-            <v:f eqn="mid @6 @7"/>
-            <v:f eqn="sum @6 0 @5"/>
-          </v:formulas>
-          <v:path textpathok="t" o:connecttype="custom" o:connectlocs="@9,0;@10,10800;@11,21600;@12,10800" o:connectangles="270,180,90,0"/>
-          <v:textpath on="t" fitshape="t"/>
-          <v:handles>
-            <v:h position="#0,bottomRight" xrange="6629,14971"/>
-          </v:handles>
-          <o:lock v:ext="edit" text="t" shapetype="t"/>
-        </v:shapetype>
-        <v:shape id="_x0000_s2050" type="#_x0000_t136" alt="" style="position:absolute;margin-left:0;margin-top:0;width:494.9pt;height:164.95pt;rotation:315;z-index:-251646976;mso-wrap-edited:f;mso-width-percent:0;mso-height-percent:0;mso-position-horizontal:center;mso-position-horizontal-relative:margin;mso-position-vertical:center;mso-position-vertical-relative:margin;mso-width-percent:0;mso-height-percent:0" o:allowincell="f" fillcolor="silver" stroked="f">
-          <v:fill opacity="57016f"/>
-          <v:textpath style="font-family:&quot;Times New Roman&quot;;font-size:1pt;font-weight:bold" string="DRAFT"/>
-        </v:shape>
-      </w:pict>
+      <mc:AlternateContent>
+        <mc:Choice Requires="wps">
+          <w:drawing>
+            <wp:anchor distT="0" distB="0" distL="114300" distR="114300" simplePos="0" relativeHeight="251669504" behindDoc="1" locked="0" layoutInCell="0" allowOverlap="1" wp14:anchorId="70FE2388">
+              <wp:simplePos x="0" y="0"/>
+              <wp:positionH relativeFrom="margin">
+                <wp:align>center</wp:align>
+              </wp:positionH>
+              <wp:positionV relativeFrom="margin">
+                <wp:align>center</wp:align>
+              </wp:positionV>
+              <wp:extent cx="6285230" cy="2094865"/>
+              <wp:effectExtent l="0" t="0" r="0" b="0"/>
+              <wp:wrapNone/>
+              <wp:docPr id="2" name="WordArt 2"/>
+              <wp:cNvGraphicFramePr>
+                <a:graphicFrameLocks xmlns:a="http://schemas.openxmlformats.org/drawingml/2006/main"/>
+              </wp:cNvGraphicFramePr>
+              <a:graphic xmlns:a="http://schemas.openxmlformats.org/drawingml/2006/main">
+                <a:graphicData uri="http://schemas.microsoft.com/office/word/2010/wordprocessingShape">
+                  <wps:wsp>
+                    <wps:cNvSpPr txBox="1">
+                      <a:spLocks/>
+                    </wps:cNvSpPr>
+                    <wps:spPr bwMode="auto">
+                      <a:xfrm rot="18900000">
+                        <a:off x="0" y="0"/>
+                        <a:ext cx="6285230" cy="2094865"/>
+                      </a:xfrm>
+                      <a:prstGeom prst="rect">
+                        <a:avLst/>
+                      </a:prstGeom>
+                      <a:extLst>
+                        <a:ext uri="{91240B29-F687-4F45-9708-019B960494DF}">
+                          <a14:hiddenLine xmlns:a14="http://schemas.microsoft.com/office/drawing/2010/main" w="9525">
+                            <a:solidFill>
+                              <a:srgbClr val="000000"/>
+                            </a:solidFill>
+                            <a:round/>
+                            <a:headEnd/>
+                            <a:tailEnd/>
+                          </a14:hiddenLine>
+                        </a:ext>
+                      </a:extLst>
+                    </wps:spPr>
+                    <wps:txbx>
+                      <w:txbxContent>
+                        <w:p>
+                          <w:pPr>
+                            <w:jc w:val="center"/>
+                          </w:pPr>
+                          <w:r>
+                            <w:rPr>
+                              <w:b/>
+                              <w:bCs/>
+                              <w:color w:val="C0C0C0"/>
+                              <w:sz w:val="16"/>
+                              <w:szCs w:val="16"/>
+                              <w14:textFill>
+                                <w14:solidFill>
+                                  <w14:srgbClr w14:val="C0C0C0">
+                                    <w14:alpha w14:val="13000"/>
+                                  </w14:srgbClr>
+                                </w14:solidFill>
+                              </w14:textFill>
+                            </w:rPr>
+                            <w:t>DRAFT</w:t>
+                          </w:r>
+                        </w:p>
+                      </w:txbxContent>
+                    </wps:txbx>
+                    <wps:bodyPr wrap="square" numCol="1" fromWordArt="1">
+                      <a:prstTxWarp prst="textPlain">
+                        <a:avLst>
+                          <a:gd name="adj" fmla="val 50000"/>
+                        </a:avLst>
+                      </a:prstTxWarp>
+                      <a:noAutofit/>
+                    </wps:bodyPr>
+                  </wps:wsp>
+                </a:graphicData>
+              </a:graphic>
+              <wp14:sizeRelH relativeFrom="page">
+                <wp14:pctWidth>0</wp14:pctWidth>
+              </wp14:sizeRelH>
+              <wp14:sizeRelV relativeFrom="page">
+                <wp14:pctHeight>0</wp14:pctHeight>
+              </wp14:sizeRelV>
+            </wp:anchor>
+          </w:drawing>
+        </mc:Choice>
+        <mc:Fallback>
+          <w:pict>
+            <v:shapetype w14:anchorId="70FE2388" id="_x0000_t202" coordsize="21600,21600" o:spt="202" path="m,l,21600r21600,l21600,xe">
+              <v:stroke joinstyle="miter"/>
+              <v:path gradientshapeok="t" o:connecttype="rect"/>
+            </v:shapetype>
+            <v:shape id="WordArt 2" o:spid="_x0000_s1027" type="#_x0000_t202" style="position:absolute;margin-left:0;margin-top:0;width:494.9pt;height:164.95pt;rotation:-45;z-index:-251646976;visibility:visible;mso-wrap-style:square;mso-width-percent:0;mso-height-percent:0;mso-wrap-distance-left:9pt;mso-wrap-distance-top:0;mso-wrap-distance-right:9pt;mso-wrap-distance-bottom:0;mso-position-horizontal:center;mso-position-horizontal-relative:margin;mso-position-vertical:center;mso-position-vertical-relative:margin;mso-width-percent:0;mso-height-percent:0;mso-width-relative:page;mso-height-relative:page;v-text-anchor:top" o:gfxdata="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" o:allowincell="f" filled="f" stroked="f">
+              <v:stroke joinstyle="round"/>
+              <v:path arrowok="t"/>
+              <v:textbox>
+                <w:txbxContent>
+                  <w:p>
+                    <w:pPr>
+                      <w:jc w:val="center"/>
+                    </w:pPr>
+                    <w:r>
+                      <w:rPr>
+                        <w:b/>
+                        <w:bCs/>
+                        <w:color w:val="C0C0C0"/>
+                        <w:sz w:val="16"/>
+                        <w:szCs w:val="16"/>
+                        <w14:textFill>
+                          <w14:solidFill>
+                            <w14:srgbClr w14:val="C0C0C0">
+                              <w14:alpha w14:val="13000"/>
+                            </w14:srgbClr>
+                          </w14:solidFill>
+                        </w14:textFill>
+                      </w:rPr>
+                      <w:t>DRAFT</w:t>
+                    </w:r>
+                  </w:p>
+                </w:txbxContent>
+              </v:textbox>
+              <w10:wrap anchorx="margin" anchory="margin"/>
+            </v:shape>
+          </w:pict>
+        </mc:Fallback>
+      </mc:AlternateContent>
     </w:r>
   </w:p>
 </w:hdr>
@@ -1206,6 +1582,7 @@
         <v:shape id="PowerPlusWaterMarkObject" o:spid="_x0000_s2049" type="#_x0000_t136" alt="" style="position:absolute;margin-left:0;margin-top:0;width:494.9pt;height:164.95pt;rotation:315;z-index:-251655168;mso-wrap-edited:f;mso-width-percent:0;mso-height-percent:0;mso-position-horizontal:center;mso-position-horizontal-relative:margin;mso-position-vertical:center;mso-position-vertical-relative:margin;mso-width-percent:0;mso-height-percent:0" o:allowincell="f" fillcolor="silver" stroked="f">
           <v:fill opacity="57016f"/>
           <v:textpath style="font-family:&quot;Times New Roman&quot;;font-size:1pt;font-weight:bold" string="DRAFT"/>
+          <w10:wrap anchorx="margin" anchory="margin"/>
         </v:shape>
       </w:pict>
     </w:r>
@@ -2002,6 +2379,119 @@
     </w:lvl>
   </w:abstractNum>
   <w:abstractNum w:abstractNumId="6" w15:restartNumberingAfterBreak="0">
+    <w:nsid w:val="76EB7482"/>
+    <w:multiLevelType w:val="hybridMultilevel"/>
+    <w:tmpl w:val="FF249FC0"/>
+    <w:lvl w:ilvl="0" w:tplc="04090001">
+      <w:start w:val="1"/>
+      <w:numFmt w:val="bullet"/>
+      <w:lvlText w:val=""/>
+      <w:lvlJc w:val="left"/>
+      <w:pPr>
+        <w:ind w:left="720" w:hanging="360"/>
+      </w:pPr>
+      <w:rPr>
+        <w:rFonts w:ascii="Symbol" w:hAnsi="Symbol" w:hint="default"/>
+      </w:rPr>
+    </w:lvl>
+    <w:lvl w:ilvl="1" w:tplc="04090003">
+      <w:start w:val="1"/>
+      <w:numFmt w:val="bullet"/>
+      <w:lvlText w:val="o"/>
+      <w:lvlJc w:val="left"/>
+      <w:pPr>
+        <w:ind w:left="1440" w:hanging="360"/>
+      </w:pPr>
+      <w:rPr>
+        <w:rFonts w:ascii="Courier New" w:hAnsi="Courier New" w:cs="Courier New" w:hint="default"/>
+      </w:rPr>
+    </w:lvl>
+    <w:lvl w:ilvl="2" w:tplc="04090005" w:tentative="1">
+      <w:start w:val="1"/>
+      <w:numFmt w:val="bullet"/>
+      <w:lvlText w:val=""/>
+      <w:lvlJc w:val="left"/>
+      <w:pPr>
+        <w:ind w:left="2160" w:hanging="360"/>
+      </w:pPr>
+      <w:rPr>
+        <w:rFonts w:ascii="Wingdings" w:hAnsi="Wingdings" w:hint="default"/>
+      </w:rPr>
+    </w:lvl>
+    <w:lvl w:ilvl="3" w:tplc="04090001" w:tentative="1">
+      <w:start w:val="1"/>
+      <w:numFmt w:val="bullet"/>
+      <w:lvlText w:val=""/>
+      <w:lvlJc w:val="left"/>
+      <w:pPr>
+        <w:ind w:left="2880" w:hanging="360"/>
+      </w:pPr>
+      <w:rPr>
+        <w:rFonts w:ascii="Symbol" w:hAnsi="Symbol" w:hint="default"/>
+      </w:rPr>
+    </w:lvl>
+    <w:lvl w:ilvl="4" w:tplc="04090003" w:tentative="1">
+      <w:start w:val="1"/>
+      <w:numFmt w:val="bullet"/>
+      <w:lvlText w:val="o"/>
+      <w:lvlJc w:val="left"/>
+      <w:pPr>
+        <w:ind w:left="3600" w:hanging="360"/>
+      </w:pPr>
+      <w:rPr>
+        <w:rFonts w:ascii="Courier New" w:hAnsi="Courier New" w:cs="Courier New" w:hint="default"/>
+      </w:rPr>
+    </w:lvl>
+    <w:lvl w:ilvl="5" w:tplc="04090005" w:tentative="1">
+      <w:start w:val="1"/>
+      <w:numFmt w:val="bullet"/>
+      <w:lvlText w:val=""/>
+      <w:lvlJc w:val="left"/>
+      <w:pPr>
+        <w:ind w:left="4320" w:hanging="360"/>
+      </w:pPr>
+      <w:rPr>
+        <w:rFonts w:ascii="Wingdings" w:hAnsi="Wingdings" w:hint="default"/>
+      </w:rPr>
+    </w:lvl>
+    <w:lvl w:ilvl="6" w:tplc="04090001" w:tentative="1">
+      <w:start w:val="1"/>
+      <w:numFmt w:val="bullet"/>
+      <w:lvlText w:val=""/>
+      <w:lvlJc w:val="left"/>
+      <w:pPr>
+        <w:ind w:left="5040" w:hanging="360"/>
+      </w:pPr>
+      <w:rPr>
+        <w:rFonts w:ascii="Symbol" w:hAnsi="Symbol" w:hint="default"/>
+      </w:rPr>
+    </w:lvl>
+    <w:lvl w:ilvl="7" w:tplc="04090003" w:tentative="1">
+      <w:start w:val="1"/>
+      <w:numFmt w:val="bullet"/>
+      <w:lvlText w:val="o"/>
+      <w:lvlJc w:val="left"/>
+      <w:pPr>
+        <w:ind w:left="5760" w:hanging="360"/>
+      </w:pPr>
+      <w:rPr>
+        <w:rFonts w:ascii="Courier New" w:hAnsi="Courier New" w:cs="Courier New" w:hint="default"/>
+      </w:rPr>
+    </w:lvl>
+    <w:lvl w:ilvl="8" w:tplc="04090005" w:tentative="1">
+      <w:start w:val="1"/>
+      <w:numFmt w:val="bullet"/>
+      <w:lvlText w:val=""/>
+      <w:lvlJc w:val="left"/>
+      <w:pPr>
+        <w:ind w:left="6480" w:hanging="360"/>
+      </w:pPr>
+      <w:rPr>
+        <w:rFonts w:ascii="Wingdings" w:hAnsi="Wingdings" w:hint="default"/>
+      </w:rPr>
+    </w:lvl>
+  </w:abstractNum>
+  <w:abstractNum w:abstractNumId="7" w15:restartNumberingAfterBreak="0">
     <w:nsid w:val="79631997"/>
     <w:multiLevelType w:val="multilevel"/>
     <w:tmpl w:val="DFFEAB06"/>
@@ -2150,7 +2640,7 @@
       </w:rPr>
     </w:lvl>
   </w:abstractNum>
-  <w:abstractNum w:abstractNumId="7" w15:restartNumberingAfterBreak="0">
+  <w:abstractNum w:abstractNumId="8" w15:restartNumberingAfterBreak="0">
     <w:nsid w:val="7C342037"/>
     <w:multiLevelType w:val="multilevel"/>
     <w:tmpl w:val="48288F5A"/>
@@ -2300,10 +2790,10 @@
     </w:lvl>
   </w:abstractNum>
   <w:num w:numId="1">
-    <w:abstractNumId w:val="7"/>
+    <w:abstractNumId w:val="8"/>
   </w:num>
   <w:num w:numId="2">
-    <w:abstractNumId w:val="6"/>
+    <w:abstractNumId w:val="7"/>
   </w:num>
   <w:num w:numId="3">
     <w:abstractNumId w:val="2"/>
@@ -2322,6 +2812,9 @@
   </w:num>
   <w:num w:numId="8">
     <w:abstractNumId w:val="1"/>
+  </w:num>
+  <w:num w:numId="9">
+    <w:abstractNumId w:val="6"/>
   </w:num>
 </w:numbering>
 </file>
@@ -3286,7 +3779,7 @@
 </file>
 
 <file path=customXml/itemProps1.xml><?xml version="1.0" encoding="utf-8"?>
-<ds:datastoreItem xmlns:ds="http://schemas.openxmlformats.org/officeDocument/2006/customXml" ds:itemID="{F899D4EE-1486-424C-9C36-4C99F0F1978A}">
+<ds:datastoreItem xmlns:ds="http://schemas.openxmlformats.org/officeDocument/2006/customXml" ds:itemID="{81B70122-C12B-2D49-93D0-589F1CDEB7D0}">
   <ds:schemaRefs>
     <ds:schemaRef ds:uri="http://schemas.openxmlformats.org/officeDocument/2006/bibliography"/>
   </ds:schemaRefs>

</xml_diff>

<commit_message>
final edits to Final Report
</commit_message>
<xml_diff>
--- a/Final Report.docx
+++ b/Final Report.docx
@@ -103,7 +103,16 @@
           <w:rFonts w:ascii="Book Antiqua" w:hAnsi="Book Antiqua"/>
           <w:color w:val="24292E"/>
         </w:rPr>
-        <w:t xml:space="preserve"> National Football League (“NFL”) data from at least two </w:t>
+        <w:t xml:space="preserve"> National Football League (“NFL”) data from at le</w:t>
+      </w:r>
+      <w:bookmarkStart w:id="0" w:name="_GoBack"/>
+      <w:bookmarkEnd w:id="0"/>
+      <w:r>
+        <w:rPr>
+          <w:rFonts w:ascii="Book Antiqua" w:hAnsi="Book Antiqua"/>
+          <w:color w:val="24292E"/>
+        </w:rPr>
+        <w:t xml:space="preserve">ast two </w:t>
       </w:r>
       <w:r>
         <w:rPr>
@@ -219,7 +228,7 @@
           <w:rFonts w:ascii="Book Antiqua" w:hAnsi="Book Antiqua"/>
           <w:color w:val="24292E"/>
         </w:rPr>
-        <w:t>the dearth of free and publicly accessible data sources is a major stumbling block for the interested fanbase, like us, in performing significant football analytics. Be that as it may, we did find NFL data from two different sources with which we created useful databases comprised of player and gameday data for the 2009 – 2013 seasons.</w:t>
+        <w:t>the dearth of free and publicly accessible data sources is a major stumbling block for the interested fanbase, like us, in performing significant football analytics. Be that as it may, we found NFL data from two different sources with which we created a useful database comprised of two tables comprising player and gameday data for the 2009 – 2013 seasons.</w:t>
       </w:r>
     </w:p>
     <w:p>
@@ -478,7 +487,7 @@
           <w:rFonts w:ascii="Book Antiqua" w:hAnsi="Book Antiqua"/>
           <w:color w:val="24292E"/>
         </w:rPr>
-        <w:t xml:space="preserve">who publicly </w:t>
+        <w:t xml:space="preserve">who </w:t>
       </w:r>
       <w:r>
         <w:rPr>
@@ -514,6 +523,13 @@
           <w:color w:val="24292E"/>
         </w:rPr>
         <w:t xml:space="preserve"> data</w:t>
+      </w:r>
+      <w:r>
+        <w:rPr>
+          <w:rFonts w:ascii="Book Antiqua" w:hAnsi="Book Antiqua"/>
+          <w:color w:val="24292E"/>
+        </w:rPr>
+        <w:t xml:space="preserve"> to the public</w:t>
       </w:r>
       <w:r>
         <w:rPr>
@@ -622,7 +638,7 @@
           <w:rFonts w:ascii="Book Antiqua" w:hAnsi="Book Antiqua"/>
           <w:color w:val="24292E"/>
         </w:rPr>
-        <w:t>Our plan is to create the following two databases, which includes:</w:t>
+        <w:t>Our plan is to create the following database in PostgreSQL with the following two tables:</w:t>
       </w:r>
     </w:p>
     <w:p>
@@ -719,7 +735,7 @@
           <w:sz w:val="24"/>
           <w:szCs w:val="24"/>
         </w:rPr>
-        <w:t>, which includes the college of each player</w:t>
+        <w:t xml:space="preserve"> to include the college of each player</w:t>
       </w:r>
     </w:p>
     <w:p>
@@ -839,7 +855,7 @@
           <w:rFonts w:ascii="Book Antiqua" w:hAnsi="Book Antiqua"/>
           <w:color w:val="24292E"/>
         </w:rPr>
-        <w:t>data we are interested in are formatted in CSV files. We use 2009 to 2013 data because this is the time period both data sources overlap. In accordance with our plan, we intend to use the following CSV files:</w:t>
+        <w:t>data we are interested in are formatted in CSV files. We limited our project to 2009 to 2013 NFL data because this is the period both datasets overlap. In accordance with our plan, we set out to use the following 12 CSV files:</w:t>
       </w:r>
     </w:p>
     <w:p>
@@ -893,6 +909,7 @@
           <w:rFonts w:ascii="Book Antiqua" w:hAnsi="Book Antiqua"/>
           <w:color w:val="24292E"/>
         </w:rPr>
+        <w:lastRenderedPageBreak/>
         <w:t>NFL g</w:t>
       </w:r>
       <w:r>
@@ -941,7 +958,6 @@
           <w:rFonts w:ascii="Book Antiqua" w:hAnsi="Book Antiqua"/>
           <w:color w:val="24292E"/>
         </w:rPr>
-        <w:lastRenderedPageBreak/>
         <w:t>NFL p</w:t>
       </w:r>
       <w:r>
@@ -1041,7 +1057,42 @@
           <w:rFonts w:ascii="Book Antiqua" w:hAnsi="Book Antiqua"/>
           <w:color w:val="24292E"/>
         </w:rPr>
-        <w:t>NFL player information from 2009, 2010, 2011, 2012 and 2013 (5 CSV file)</w:t>
+        <w:t xml:space="preserve">Every </w:t>
+      </w:r>
+      <w:r>
+        <w:rPr>
+          <w:rFonts w:ascii="Book Antiqua" w:hAnsi="Book Antiqua"/>
+          <w:color w:val="24292E"/>
+        </w:rPr>
+        <w:t xml:space="preserve">NFL player information from </w:t>
+      </w:r>
+      <w:r>
+        <w:rPr>
+          <w:rFonts w:ascii="Book Antiqua" w:hAnsi="Book Antiqua"/>
+          <w:color w:val="24292E"/>
+        </w:rPr>
+        <w:t>1920</w:t>
+      </w:r>
+      <w:r>
+        <w:rPr>
+          <w:rFonts w:ascii="Book Antiqua" w:hAnsi="Book Antiqua"/>
+          <w:color w:val="24292E"/>
+        </w:rPr>
+        <w:t xml:space="preserve"> (</w:t>
+      </w:r>
+      <w:r>
+        <w:rPr>
+          <w:rFonts w:ascii="Book Antiqua" w:hAnsi="Book Antiqua"/>
+          <w:color w:val="24292E"/>
+        </w:rPr>
+        <w:t xml:space="preserve">1 </w:t>
+      </w:r>
+      <w:r>
+        <w:rPr>
+          <w:rFonts w:ascii="Book Antiqua" w:hAnsi="Book Antiqua"/>
+          <w:color w:val="24292E"/>
+        </w:rPr>
+        <w:t>CSV file)</w:t>
       </w:r>
     </w:p>
     <w:p>
@@ -1068,6 +1119,133 @@
     </w:p>
     <w:p>
       <w:pPr>
+        <w:rPr>
+          <w:rFonts w:ascii="Book Antiqua" w:hAnsi="Book Antiqua"/>
+          <w:color w:val="24292E"/>
+        </w:rPr>
+      </w:pPr>
+      <w:r>
+        <w:rPr>
+          <w:rFonts w:ascii="Book Antiqua" w:hAnsi="Book Antiqua"/>
+          <w:color w:val="24292E"/>
+        </w:rPr>
+        <w:t>We merged the p</w:t>
+      </w:r>
+      <w:r>
+        <w:rPr>
+          <w:rFonts w:ascii="Book Antiqua" w:hAnsi="Book Antiqua"/>
+          <w:color w:val="24292E"/>
+        </w:rPr>
+        <w:t>layer</w:t>
+      </w:r>
+      <w:r>
+        <w:rPr>
+          <w:rFonts w:ascii="Book Antiqua" w:hAnsi="Book Antiqua"/>
+          <w:color w:val="24292E"/>
+        </w:rPr>
+        <w:t xml:space="preserve"> roster</w:t>
+      </w:r>
+      <w:r>
+        <w:rPr>
+          <w:rFonts w:ascii="Book Antiqua" w:hAnsi="Book Antiqua"/>
+          <w:color w:val="24292E"/>
+        </w:rPr>
+        <w:t xml:space="preserve"> data from </w:t>
+      </w:r>
+      <w:r>
+        <w:rPr>
+          <w:rFonts w:ascii="Book Antiqua" w:hAnsi="Book Antiqua"/>
+          <w:b/>
+          <w:bCs/>
+          <w:color w:val="24292E"/>
+        </w:rPr>
+        <w:t>nflscrapR-data</w:t>
+      </w:r>
+      <w:r>
+        <w:rPr>
+          <w:rFonts w:ascii="Book Antiqua" w:hAnsi="Book Antiqua"/>
+          <w:color w:val="24292E"/>
+        </w:rPr>
+        <w:t xml:space="preserve"> and </w:t>
+      </w:r>
+      <w:r>
+        <w:rPr>
+          <w:rFonts w:ascii="Book Antiqua" w:hAnsi="Book Antiqua"/>
+          <w:color w:val="24292E"/>
+        </w:rPr>
+        <w:t xml:space="preserve">the </w:t>
+      </w:r>
+      <w:r>
+        <w:rPr>
+          <w:rFonts w:ascii="Book Antiqua" w:hAnsi="Book Antiqua"/>
+          <w:color w:val="24292E"/>
+        </w:rPr>
+        <w:t>NFLsavant.com player information</w:t>
+      </w:r>
+      <w:r>
+        <w:rPr>
+          <w:rFonts w:ascii="Book Antiqua" w:hAnsi="Book Antiqua"/>
+          <w:color w:val="24292E"/>
+        </w:rPr>
+        <w:t xml:space="preserve"> to create a pandas dataframe that includes basic player information with the college where they played football. We also merged the gameday data from </w:t>
+      </w:r>
+      <w:r>
+        <w:rPr>
+          <w:rFonts w:ascii="Book Antiqua" w:hAnsi="Book Antiqua"/>
+          <w:b/>
+          <w:bCs/>
+          <w:color w:val="24292E"/>
+        </w:rPr>
+        <w:t>nflscrapR-data</w:t>
+      </w:r>
+      <w:r>
+        <w:rPr>
+          <w:rFonts w:ascii="Book Antiqua" w:hAnsi="Book Antiqua"/>
+          <w:color w:val="24292E"/>
+        </w:rPr>
+        <w:t xml:space="preserve"> and the NFLsavant.com weather data for each game</w:t>
+      </w:r>
+      <w:r>
+        <w:rPr>
+          <w:rFonts w:ascii="Book Antiqua" w:hAnsi="Book Antiqua"/>
+          <w:color w:val="24292E"/>
+        </w:rPr>
+        <w:t xml:space="preserve"> to include weather information (i.e., temperature, wind chill, humidity, wind speed, weather summary) for each home game from 2009-2013.</w:t>
+      </w:r>
+    </w:p>
+    <w:p>
+      <w:pPr>
+        <w:rPr>
+          <w:rFonts w:ascii="Book Antiqua" w:hAnsi="Book Antiqua"/>
+          <w:color w:val="24292E"/>
+        </w:rPr>
+      </w:pPr>
+    </w:p>
+    <w:p>
+      <w:pPr>
+        <w:rPr>
+          <w:rFonts w:ascii="Book Antiqua" w:hAnsi="Book Antiqua"/>
+          <w:b/>
+          <w:bCs/>
+          <w:i/>
+          <w:iCs/>
+          <w:color w:val="24292E"/>
+        </w:rPr>
+      </w:pPr>
+      <w:r>
+        <w:rPr>
+          <w:rFonts w:ascii="Book Antiqua" w:hAnsi="Book Antiqua"/>
+          <w:b/>
+          <w:bCs/>
+          <w:i/>
+          <w:iCs/>
+          <w:color w:val="24292E"/>
+        </w:rPr>
+        <w:t>Player dataframe</w:t>
+      </w:r>
+    </w:p>
+    <w:p>
+      <w:pPr>
         <w:shd w:val="clear" w:color="auto" w:fill="FFFFFF"/>
         <w:spacing w:before="360" w:after="240"/>
         <w:outlineLvl w:val="3"/>
@@ -1081,21 +1259,7 @@
           <w:rFonts w:ascii="Book Antiqua" w:hAnsi="Book Antiqua"/>
           <w:color w:val="24292E"/>
         </w:rPr>
-        <w:t>W</w:t>
-      </w:r>
-      <w:r>
-        <w:rPr>
-          <w:rFonts w:ascii="Book Antiqua" w:hAnsi="Book Antiqua"/>
-          <w:color w:val="24292E"/>
-        </w:rPr>
-        <w:t>hat data cleaning or transformation was required</w:t>
-      </w:r>
-      <w:r>
-        <w:rPr>
-          <w:rFonts w:ascii="Book Antiqua" w:hAnsi="Book Antiqua"/>
-          <w:color w:val="24292E"/>
-        </w:rPr>
-        <w:t>?</w:t>
+        <w:t xml:space="preserve">Initially, we thought it would be advisable to filter the NFLsavant player information dataset to players that began their NFL career no earlier than a certain Year (we chose 1985) in order to limit the amount of identical player names. However, when we joined the two players datasets using pandas, we realized that the “start year” column in the NFLsavant.com dataset itself was clearly inaccurate as it included players that are currently playing in the NFL with “start year” dates in the 1930s. So, we eliminated the 1985 filter. In order to further transform the pandas dataframe so as to exclude redundant player information for the 5 years (e.g., Aaron Rodgers – Aaron – Rodgers - QB – California – GB  (* 5 season – 2009, 2010, 2011, 2012, 2013)), we deleted the “Season” column in our dataframe and then used the drop_duplicates method. </w:t>
       </w:r>
     </w:p>
     <w:p>
@@ -1105,6 +1269,42 @@
         <w:outlineLvl w:val="3"/>
         <w:rPr>
           <w:rFonts w:ascii="Book Antiqua" w:hAnsi="Book Antiqua"/>
+          <w:color w:val="24292E"/>
+        </w:rPr>
+      </w:pPr>
+      <w:r>
+        <w:rPr>
+          <w:rFonts w:ascii="Book Antiqua" w:hAnsi="Book Antiqua"/>
+          <w:color w:val="24292E"/>
+        </w:rPr>
+        <w:t xml:space="preserve">Although the vast majority of the dataframe excludes duplicate information, we nevertheless found approximately 10 duplicate records of players with identical names (e.g., Adrian Peterson). We came to the conclusion that we had cleaned and transformed the data as best we could </w:t>
+      </w:r>
+      <w:proofErr w:type="spellStart"/>
+      <w:r>
+        <w:rPr>
+          <w:rFonts w:ascii="Book Antiqua" w:hAnsi="Book Antiqua"/>
+          <w:color w:val="24292E"/>
+        </w:rPr>
+        <w:t>given</w:t>
+      </w:r>
+      <w:proofErr w:type="spellEnd"/>
+      <w:r>
+        <w:rPr>
+          <w:rFonts w:ascii="Book Antiqua" w:hAnsi="Book Antiqua"/>
+          <w:color w:val="24292E"/>
+        </w:rPr>
+        <w:t xml:space="preserve"> the flaws in the original data source and that these duplicates were outliers that would not affect the usefulness or integrity of our database.</w:t>
+      </w:r>
+    </w:p>
+    <w:p>
+      <w:pPr>
+        <w:shd w:val="clear" w:color="auto" w:fill="FFFFFF"/>
+        <w:spacing w:before="360" w:after="240"/>
+        <w:outlineLvl w:val="3"/>
+        <w:rPr>
+          <w:rFonts w:ascii="Book Antiqua" w:hAnsi="Book Antiqua"/>
+          <w:b/>
+          <w:bCs/>
           <w:i/>
           <w:iCs/>
           <w:color w:val="24292E"/>
@@ -1113,49 +1313,108 @@
       <w:r>
         <w:rPr>
           <w:rFonts w:ascii="Book Antiqua" w:hAnsi="Book Antiqua"/>
+          <w:b/>
+          <w:bCs/>
           <w:i/>
           <w:iCs/>
           <w:color w:val="24292E"/>
         </w:rPr>
-        <w:t>Load</w:t>
+        <w:t>Gameday dataframe</w:t>
       </w:r>
     </w:p>
     <w:p>
       <w:pPr>
-        <w:rPr>
-          <w:rFonts w:ascii="Book Antiqua" w:hAnsi="Book Antiqua"/>
-        </w:rPr>
-      </w:pPr>
-      <w:r>
-        <w:rPr>
-          <w:rFonts w:ascii="Book Antiqua" w:hAnsi="Book Antiqua"/>
-        </w:rPr>
-        <w:t>Th</w:t>
-      </w:r>
-      <w:r>
-        <w:rPr>
-          <w:rFonts w:ascii="Book Antiqua" w:hAnsi="Book Antiqua"/>
-        </w:rPr>
-        <w:t>e final database, tables/collections, and why this was chosen</w:t>
-      </w:r>
-      <w:r>
-        <w:rPr>
-          <w:rFonts w:ascii="Book Antiqua" w:hAnsi="Book Antiqua"/>
-        </w:rPr>
-        <w:t>?</w:t>
+        <w:shd w:val="clear" w:color="auto" w:fill="FFFFFF"/>
+        <w:spacing w:before="360" w:after="240"/>
+        <w:outlineLvl w:val="3"/>
+        <w:rPr>
+          <w:rFonts w:ascii="Book Antiqua" w:hAnsi="Book Antiqua"/>
+          <w:color w:val="24292E"/>
+        </w:rPr>
+      </w:pPr>
+      <w:r>
+        <w:rPr>
+          <w:rFonts w:ascii="Book Antiqua" w:hAnsi="Book Antiqua"/>
+          <w:color w:val="24292E"/>
+        </w:rPr>
+        <w:t xml:space="preserve">Initially, we needed to clean both tables before merging into a pandas dataframe because each table labeled home teams differently. The process for doing this required formatting an existing ID string in both tables and merging the team names (e.g., Arizona Cardinals) and team abbreviation (e.g., ARI). These two values, when merged into a dataframe, created a unique ID enabling a simple merger of the two tables. </w:t>
+      </w:r>
+      <w:r>
+        <w:rPr>
+          <w:rFonts w:ascii="Book Antiqua" w:hAnsi="Book Antiqua"/>
+          <w:color w:val="24292E"/>
+        </w:rPr>
+        <w:lastRenderedPageBreak/>
+        <w:t xml:space="preserve">Because there are only unique values in the two tables, the dataframe only includes relevant gameday data and weather data, eliminating redundant columns and thereby making the table more presentable.: </w:t>
       </w:r>
     </w:p>
     <w:p>
-      <w:bookmarkStart w:id="0" w:name="_GoBack"/>
-      <w:bookmarkEnd w:id="0"/>
+      <w:pPr>
+        <w:shd w:val="clear" w:color="auto" w:fill="FFFFFF"/>
+        <w:spacing w:before="360" w:after="240"/>
+        <w:outlineLvl w:val="3"/>
+        <w:rPr>
+          <w:rFonts w:ascii="Book Antiqua" w:hAnsi="Book Antiqua"/>
+          <w:i/>
+          <w:iCs/>
+          <w:color w:val="24292E"/>
+        </w:rPr>
+      </w:pPr>
+      <w:r>
+        <w:rPr>
+          <w:rFonts w:ascii="Book Antiqua" w:hAnsi="Book Antiqua"/>
+          <w:i/>
+          <w:iCs/>
+          <w:color w:val="24292E"/>
+        </w:rPr>
+        <w:t>Load</w:t>
+      </w:r>
     </w:p>
+    <w:p>
+      <w:pPr>
+        <w:rPr>
+          <w:rFonts w:ascii="Book Antiqua" w:hAnsi="Book Antiqua"/>
+        </w:rPr>
+      </w:pPr>
+      <w:r>
+        <w:rPr>
+          <w:rFonts w:ascii="Book Antiqua" w:hAnsi="Book Antiqua"/>
+          <w:color w:val="24292E"/>
+        </w:rPr>
+        <w:t xml:space="preserve">We loaded the two dataframes </w:t>
+      </w:r>
+      <w:r>
+        <w:rPr>
+          <w:rFonts w:ascii="Book Antiqua" w:hAnsi="Book Antiqua"/>
+          <w:color w:val="24292E"/>
+        </w:rPr>
+        <w:t xml:space="preserve">into </w:t>
+      </w:r>
+      <w:r>
+        <w:rPr>
+          <w:rFonts w:ascii="Book Antiqua" w:hAnsi="Book Antiqua"/>
+          <w:color w:val="24292E"/>
+        </w:rPr>
+        <w:t>a PostgreSQL</w:t>
+      </w:r>
+      <w:r>
+        <w:rPr>
+          <w:rFonts w:ascii="Book Antiqua" w:hAnsi="Book Antiqua"/>
+          <w:color w:val="24292E"/>
+        </w:rPr>
+        <w:t xml:space="preserve"> relational </w:t>
+      </w:r>
+      <w:r>
+        <w:rPr>
+          <w:rFonts w:ascii="Book Antiqua" w:hAnsi="Book Antiqua"/>
+          <w:color w:val="24292E"/>
+        </w:rPr>
+        <w:t>database. First, we imported sqlalchemy to create an engine in jupyter notebook in order to connect to Postgres. Secondly, we retrieved the data for both pandas dataframes in order to push them into SQL tables. Thirdly, we inserted each dataframe to SQL and confirmed that the data had been added by querying the two tables.</w:t>
+      </w:r>
+    </w:p>
+    <w:p/>
     <w:sectPr>
       <w:headerReference w:type="even" r:id="rId9"/>
-      <w:headerReference w:type="default" r:id="rId10"/>
-      <w:footerReference w:type="even" r:id="rId11"/>
-      <w:footerReference w:type="default" r:id="rId12"/>
-      <w:headerReference w:type="first" r:id="rId13"/>
-      <w:footerReference w:type="first" r:id="rId14"/>
       <w:pgSz w:w="12240" w:h="15840"/>
       <w:pgMar w:top="1440" w:right="1440" w:bottom="1440" w:left="1440" w:header="720" w:footer="720" w:gutter="0"/>
       <w:cols w:space="720"/>
@@ -1184,36 +1443,6 @@
 </w:endnotes>
 </file>
 
-<file path=word/footer1.xml><?xml version="1.0" encoding="utf-8"?>
-<w:ftr xmlns:wpc="http://schemas.microsoft.com/office/word/2010/wordprocessingCanvas" xmlns:cx="http://schemas.microsoft.com/office/drawing/2014/chartex" xmlns:cx1="http://schemas.microsoft.com/office/drawing/2015/9/8/chartex" xmlns:cx2="http://schemas.microsoft.com/office/drawing/2015/10/21/chartex" xmlns:cx3="http://schemas.microsoft.com/office/drawing/2016/5/9/chartex" xmlns:cx4="http://schemas.microsoft.com/office/drawing/2016/5/10/chartex" xmlns:cx5="http://schemas.microsoft.com/office/drawing/2016/5/11/chartex" xmlns:cx6="http://schemas.microsoft.com/office/drawing/2016/5/12/chartex" xmlns:cx7="http://schemas.microsoft.com/office/drawing/2016/5/13/chartex" xmlns:cx8="http://schemas.microsoft.com/office/drawing/2016/5/14/chartex" xmlns:mc="http://schemas.openxmlformats.org/markup-compatibility/2006" xmlns:aink="http://schemas.microsoft.com/office/drawing/2016/ink" xmlns:am3d="http://schemas.microsoft.com/office/drawing/2017/model3d" xmlns:o="urn:schemas-microsoft-com:office:office" xmlns:r="http://schemas.openxmlformats.org/officeDocument/2006/relationships" xmlns:m="http://schemas.openxmlformats.org/officeDocument/2006/math" xmlns:v="urn:schemas-microsoft-com:vml" xmlns:wp14="http://schemas.microsoft.com/office/word/2010/wordprocessingDrawing" xmlns:wp="http://schemas.openxmlformats.org/drawingml/2006/wordprocessingDrawing" xmlns:w10="urn:schemas-microsoft-com:office:word" xmlns:w="http://schemas.openxmlformats.org/wordprocessingml/2006/main" xmlns:w14="http://schemas.microsoft.com/office/word/2010/wordml" xmlns:w15="http://schemas.microsoft.com/office/word/2012/wordml" xmlns:w16cid="http://schemas.microsoft.com/office/word/2016/wordml/cid" xmlns:w16se="http://schemas.microsoft.com/office/word/2015/wordml/symex" xmlns:wpg="http://schemas.microsoft.com/office/word/2010/wordprocessingGroup" xmlns:wpi="http://schemas.microsoft.com/office/word/2010/wordprocessingInk" xmlns:wne="http://schemas.microsoft.com/office/word/2006/wordml" xmlns:wps="http://schemas.microsoft.com/office/word/2010/wordprocessingShape" mc:Ignorable="w14 w15 w16se w16cid wp14">
-  <w:p>
-    <w:pPr>
-      <w:pStyle w:val="Footer"/>
-    </w:pPr>
-  </w:p>
-</w:ftr>
-</file>
-
-<file path=word/footer2.xml><?xml version="1.0" encoding="utf-8"?>
-<w:ftr xmlns:wpc="http://schemas.microsoft.com/office/word/2010/wordprocessingCanvas" xmlns:cx="http://schemas.microsoft.com/office/drawing/2014/chartex" xmlns:cx1="http://schemas.microsoft.com/office/drawing/2015/9/8/chartex" xmlns:cx2="http://schemas.microsoft.com/office/drawing/2015/10/21/chartex" xmlns:cx3="http://schemas.microsoft.com/office/drawing/2016/5/9/chartex" xmlns:cx4="http://schemas.microsoft.com/office/drawing/2016/5/10/chartex" xmlns:cx5="http://schemas.microsoft.com/office/drawing/2016/5/11/chartex" xmlns:cx6="http://schemas.microsoft.com/office/drawing/2016/5/12/chartex" xmlns:cx7="http://schemas.microsoft.com/office/drawing/2016/5/13/chartex" xmlns:cx8="http://schemas.microsoft.com/office/drawing/2016/5/14/chartex" xmlns:mc="http://schemas.openxmlformats.org/markup-compatibility/2006" xmlns:aink="http://schemas.microsoft.com/office/drawing/2016/ink" xmlns:am3d="http://schemas.microsoft.com/office/drawing/2017/model3d" xmlns:o="urn:schemas-microsoft-com:office:office" xmlns:r="http://schemas.openxmlformats.org/officeDocument/2006/relationships" xmlns:m="http://schemas.openxmlformats.org/officeDocument/2006/math" xmlns:v="urn:schemas-microsoft-com:vml" xmlns:wp14="http://schemas.microsoft.com/office/word/2010/wordprocessingDrawing" xmlns:wp="http://schemas.openxmlformats.org/drawingml/2006/wordprocessingDrawing" xmlns:w10="urn:schemas-microsoft-com:office:word" xmlns:w="http://schemas.openxmlformats.org/wordprocessingml/2006/main" xmlns:w14="http://schemas.microsoft.com/office/word/2010/wordml" xmlns:w15="http://schemas.microsoft.com/office/word/2012/wordml" xmlns:w16cid="http://schemas.microsoft.com/office/word/2016/wordml/cid" xmlns:w16se="http://schemas.microsoft.com/office/word/2015/wordml/symex" xmlns:wpg="http://schemas.microsoft.com/office/word/2010/wordprocessingGroup" xmlns:wpi="http://schemas.microsoft.com/office/word/2010/wordprocessingInk" xmlns:wne="http://schemas.microsoft.com/office/word/2006/wordml" xmlns:wps="http://schemas.microsoft.com/office/word/2010/wordprocessingShape" mc:Ignorable="w14 w15 w16se w16cid wp14">
-  <w:p>
-    <w:pPr>
-      <w:pStyle w:val="Footer"/>
-    </w:pPr>
-  </w:p>
-</w:ftr>
-</file>
-
-<file path=word/footer3.xml><?xml version="1.0" encoding="utf-8"?>
-<w:ftr xmlns:wpc="http://schemas.microsoft.com/office/word/2010/wordprocessingCanvas" xmlns:cx="http://schemas.microsoft.com/office/drawing/2014/chartex" xmlns:cx1="http://schemas.microsoft.com/office/drawing/2015/9/8/chartex" xmlns:cx2="http://schemas.microsoft.com/office/drawing/2015/10/21/chartex" xmlns:cx3="http://schemas.microsoft.com/office/drawing/2016/5/9/chartex" xmlns:cx4="http://schemas.microsoft.com/office/drawing/2016/5/10/chartex" xmlns:cx5="http://schemas.microsoft.com/office/drawing/2016/5/11/chartex" xmlns:cx6="http://schemas.microsoft.com/office/drawing/2016/5/12/chartex" xmlns:cx7="http://schemas.microsoft.com/office/drawing/2016/5/13/chartex" xmlns:cx8="http://schemas.microsoft.com/office/drawing/2016/5/14/chartex" xmlns:mc="http://schemas.openxmlformats.org/markup-compatibility/2006" xmlns:aink="http://schemas.microsoft.com/office/drawing/2016/ink" xmlns:am3d="http://schemas.microsoft.com/office/drawing/2017/model3d" xmlns:o="urn:schemas-microsoft-com:office:office" xmlns:r="http://schemas.openxmlformats.org/officeDocument/2006/relationships" xmlns:m="http://schemas.openxmlformats.org/officeDocument/2006/math" xmlns:v="urn:schemas-microsoft-com:vml" xmlns:wp14="http://schemas.microsoft.com/office/word/2010/wordprocessingDrawing" xmlns:wp="http://schemas.openxmlformats.org/drawingml/2006/wordprocessingDrawing" xmlns:w10="urn:schemas-microsoft-com:office:word" xmlns:w="http://schemas.openxmlformats.org/wordprocessingml/2006/main" xmlns:w14="http://schemas.microsoft.com/office/word/2010/wordml" xmlns:w15="http://schemas.microsoft.com/office/word/2012/wordml" xmlns:w16cid="http://schemas.microsoft.com/office/word/2016/wordml/cid" xmlns:w16se="http://schemas.microsoft.com/office/word/2015/wordml/symex" xmlns:wpg="http://schemas.microsoft.com/office/word/2010/wordprocessingGroup" xmlns:wpi="http://schemas.microsoft.com/office/word/2010/wordprocessingInk" xmlns:wne="http://schemas.microsoft.com/office/word/2006/wordml" xmlns:wps="http://schemas.microsoft.com/office/word/2010/wordprocessingShape" mc:Ignorable="w14 w15 w16se w16cid wp14">
-  <w:p>
-    <w:pPr>
-      <w:pStyle w:val="Footer"/>
-    </w:pPr>
-  </w:p>
-</w:ftr>
-</file>
-
 <file path=word/footnotes.xml><?xml version="1.0" encoding="utf-8"?>
 <w:footnotes xmlns:wpc="http://schemas.microsoft.com/office/word/2010/wordprocessingCanvas" xmlns:cx="http://schemas.microsoft.com/office/drawing/2014/chartex" xmlns:cx1="http://schemas.microsoft.com/office/drawing/2015/9/8/chartex" xmlns:cx2="http://schemas.microsoft.com/office/drawing/2015/10/21/chartex" xmlns:cx3="http://schemas.microsoft.com/office/drawing/2016/5/9/chartex" xmlns:cx4="http://schemas.microsoft.com/office/drawing/2016/5/10/chartex" xmlns:cx5="http://schemas.microsoft.com/office/drawing/2016/5/11/chartex" xmlns:cx6="http://schemas.microsoft.com/office/drawing/2016/5/12/chartex" xmlns:cx7="http://schemas.microsoft.com/office/drawing/2016/5/13/chartex" xmlns:cx8="http://schemas.microsoft.com/office/drawing/2016/5/14/chartex" xmlns:mc="http://schemas.openxmlformats.org/markup-compatibility/2006" xmlns:aink="http://schemas.microsoft.com/office/drawing/2016/ink" xmlns:am3d="http://schemas.microsoft.com/office/drawing/2017/model3d" xmlns:o="urn:schemas-microsoft-com:office:office" xmlns:r="http://schemas.openxmlformats.org/officeDocument/2006/relationships" xmlns:m="http://schemas.openxmlformats.org/officeDocument/2006/math" xmlns:v="urn:schemas-microsoft-com:vml" xmlns:wp14="http://schemas.microsoft.com/office/word/2010/wordprocessingDrawing" xmlns:wp="http://schemas.openxmlformats.org/drawingml/2006/wordprocessingDrawing" xmlns:w10="urn:schemas-microsoft-com:office:word" xmlns:w="http://schemas.openxmlformats.org/wordprocessingml/2006/main" xmlns:w14="http://schemas.microsoft.com/office/word/2010/wordml" xmlns:w15="http://schemas.microsoft.com/office/word/2012/wordml" xmlns:w16cid="http://schemas.microsoft.com/office/word/2016/wordml/cid" xmlns:w16se="http://schemas.microsoft.com/office/word/2015/wordml/symex" xmlns:wpg="http://schemas.microsoft.com/office/word/2010/wordprocessingGroup" xmlns:wpi="http://schemas.microsoft.com/office/word/2010/wordprocessingInk" xmlns:wne="http://schemas.microsoft.com/office/word/2006/wordml" xmlns:wps="http://schemas.microsoft.com/office/word/2010/wordprocessingShape" mc:Ignorable="w14 w15 w16se w16cid wp14">
   <w:footnote w:type="separator" w:id="-1">
@@ -1265,7 +1494,7 @@
       <mc:AlternateContent>
         <mc:Choice Requires="wps">
           <w:drawing>
-            <wp:anchor distT="0" distB="0" distL="114300" distR="114300" simplePos="0" relativeHeight="251665408" behindDoc="1" locked="0" layoutInCell="0" allowOverlap="1" wp14:anchorId="3521F0C5">
+            <wp:anchor distT="0" distB="0" distL="114300" distR="114300" simplePos="0" relativeHeight="251656704" behindDoc="1" locked="0" layoutInCell="0" allowOverlap="1" wp14:anchorId="263D4CE3" wp14:editId="18BB5F7B">
               <wp:simplePos x="0" y="0"/>
               <wp:positionH relativeFrom="margin">
                 <wp:align>center</wp:align>
@@ -1355,11 +1584,11 @@
         </mc:Choice>
         <mc:Fallback>
           <w:pict>
-            <v:shapetype w14:anchorId="3521F0C5" id="_x0000_t202" coordsize="21600,21600" o:spt="202" path="m,l,21600r21600,l21600,xe">
+            <v:shapetype w14:anchorId="263D4CE3" id="_x0000_t202" coordsize="21600,21600" o:spt="202" path="m,l,21600r21600,l21600,xe">
               <v:stroke joinstyle="miter"/>
               <v:path gradientshapeok="t" o:connecttype="rect"/>
             </v:shapetype>
-            <v:shape id="WordArt 3" o:spid="_x0000_s1026" type="#_x0000_t202" style="position:absolute;margin-left:0;margin-top:0;width:494.9pt;height:164.95pt;rotation:-45;z-index:-251651072;visibility:visible;mso-wrap-style:square;mso-width-percent:0;mso-height-percent:0;mso-wrap-distance-left:9pt;mso-wrap-distance-top:0;mso-wrap-distance-right:9pt;mso-wrap-distance-bottom:0;mso-position-horizontal:center;mso-position-horizontal-relative:margin;mso-position-vertical:center;mso-position-vertical-relative:margin;mso-width-percent:0;mso-height-percent:0;mso-width-relative:page;mso-height-relative:page;v-text-anchor:top" o:gfxdata="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" o:allowincell="f" filled="f" stroked="f">
+            <v:shape id="WordArt 3" o:spid="_x0000_s1026" type="#_x0000_t202" style="position:absolute;margin-left:0;margin-top:0;width:494.9pt;height:164.95pt;rotation:-45;z-index:-251659776;visibility:visible;mso-wrap-style:square;mso-width-percent:0;mso-height-percent:0;mso-wrap-distance-left:9pt;mso-wrap-distance-top:0;mso-wrap-distance-right:9pt;mso-wrap-distance-bottom:0;mso-position-horizontal:center;mso-position-horizontal-relative:margin;mso-position-vertical:center;mso-position-vertical-relative:margin;mso-width-percent:0;mso-height-percent:0;mso-width-relative:page;mso-height-relative:page;v-text-anchor:top" o:gfxdata="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" o:allowincell="f" filled="f" stroked="f">
               <v:stroke joinstyle="round"/>
               <v:path arrowok="t"/>
               <v:textbox>
@@ -1393,198 +1622,6 @@
           </w:pict>
         </mc:Fallback>
       </mc:AlternateContent>
-    </w:r>
-  </w:p>
-</w:hdr>
-</file>
-
-<file path=word/header2.xml><?xml version="1.0" encoding="utf-8"?>
-<w:hdr xmlns:wpc="http://schemas.microsoft.com/office/word/2010/wordprocessingCanvas" xmlns:cx="http://schemas.microsoft.com/office/drawing/2014/chartex" xmlns:cx1="http://schemas.microsoft.com/office/drawing/2015/9/8/chartex" xmlns:cx2="http://schemas.microsoft.com/office/drawing/2015/10/21/chartex" xmlns:cx3="http://schemas.microsoft.com/office/drawing/2016/5/9/chartex" xmlns:cx4="http://schemas.microsoft.com/office/drawing/2016/5/10/chartex" xmlns:cx5="http://schemas.microsoft.com/office/drawing/2016/5/11/chartex" xmlns:cx6="http://schemas.microsoft.com/office/drawing/2016/5/12/chartex" xmlns:cx7="http://schemas.microsoft.com/office/drawing/2016/5/13/chartex" xmlns:cx8="http://schemas.microsoft.com/office/drawing/2016/5/14/chartex" xmlns:mc="http://schemas.openxmlformats.org/markup-compatibility/2006" xmlns:aink="http://schemas.microsoft.com/office/drawing/2016/ink" xmlns:am3d="http://schemas.microsoft.com/office/drawing/2017/model3d" xmlns:o="urn:schemas-microsoft-com:office:office" xmlns:r="http://schemas.openxmlformats.org/officeDocument/2006/relationships" xmlns:m="http://schemas.openxmlformats.org/officeDocument/2006/math" xmlns:v="urn:schemas-microsoft-com:vml" xmlns:wp14="http://schemas.microsoft.com/office/word/2010/wordprocessingDrawing" xmlns:wp="http://schemas.openxmlformats.org/drawingml/2006/wordprocessingDrawing" xmlns:w10="urn:schemas-microsoft-com:office:word" xmlns:w="http://schemas.openxmlformats.org/wordprocessingml/2006/main" xmlns:w14="http://schemas.microsoft.com/office/word/2010/wordml" xmlns:w15="http://schemas.microsoft.com/office/word/2012/wordml" xmlns:w16cid="http://schemas.microsoft.com/office/word/2016/wordml/cid" xmlns:w16se="http://schemas.microsoft.com/office/word/2015/wordml/symex" xmlns:wpg="http://schemas.microsoft.com/office/word/2010/wordprocessingGroup" xmlns:wpi="http://schemas.microsoft.com/office/word/2010/wordprocessingInk" xmlns:wne="http://schemas.microsoft.com/office/word/2006/wordml" xmlns:wps="http://schemas.microsoft.com/office/word/2010/wordprocessingShape" mc:Ignorable="w14 w15 w16se w16cid wp14">
-  <w:p>
-    <w:pPr>
-      <w:pStyle w:val="Header"/>
-    </w:pPr>
-    <w:r>
-      <w:rPr>
-        <w:noProof/>
-      </w:rPr>
-      <mc:AlternateContent>
-        <mc:Choice Requires="wps">
-          <w:drawing>
-            <wp:anchor distT="0" distB="0" distL="114300" distR="114300" simplePos="0" relativeHeight="251669504" behindDoc="1" locked="0" layoutInCell="0" allowOverlap="1" wp14:anchorId="70FE2388">
-              <wp:simplePos x="0" y="0"/>
-              <wp:positionH relativeFrom="margin">
-                <wp:align>center</wp:align>
-              </wp:positionH>
-              <wp:positionV relativeFrom="margin">
-                <wp:align>center</wp:align>
-              </wp:positionV>
-              <wp:extent cx="6285230" cy="2094865"/>
-              <wp:effectExtent l="0" t="0" r="0" b="0"/>
-              <wp:wrapNone/>
-              <wp:docPr id="2" name="WordArt 2"/>
-              <wp:cNvGraphicFramePr>
-                <a:graphicFrameLocks xmlns:a="http://schemas.openxmlformats.org/drawingml/2006/main"/>
-              </wp:cNvGraphicFramePr>
-              <a:graphic xmlns:a="http://schemas.openxmlformats.org/drawingml/2006/main">
-                <a:graphicData uri="http://schemas.microsoft.com/office/word/2010/wordprocessingShape">
-                  <wps:wsp>
-                    <wps:cNvSpPr txBox="1">
-                      <a:spLocks/>
-                    </wps:cNvSpPr>
-                    <wps:spPr bwMode="auto">
-                      <a:xfrm rot="18900000">
-                        <a:off x="0" y="0"/>
-                        <a:ext cx="6285230" cy="2094865"/>
-                      </a:xfrm>
-                      <a:prstGeom prst="rect">
-                        <a:avLst/>
-                      </a:prstGeom>
-                      <a:extLst>
-                        <a:ext uri="{91240B29-F687-4F45-9708-019B960494DF}">
-                          <a14:hiddenLine xmlns:a14="http://schemas.microsoft.com/office/drawing/2010/main" w="9525">
-                            <a:solidFill>
-                              <a:srgbClr val="000000"/>
-                            </a:solidFill>
-                            <a:round/>
-                            <a:headEnd/>
-                            <a:tailEnd/>
-                          </a14:hiddenLine>
-                        </a:ext>
-                      </a:extLst>
-                    </wps:spPr>
-                    <wps:txbx>
-                      <w:txbxContent>
-                        <w:p>
-                          <w:pPr>
-                            <w:jc w:val="center"/>
-                          </w:pPr>
-                          <w:r>
-                            <w:rPr>
-                              <w:b/>
-                              <w:bCs/>
-                              <w:color w:val="C0C0C0"/>
-                              <w:sz w:val="16"/>
-                              <w:szCs w:val="16"/>
-                              <w14:textFill>
-                                <w14:solidFill>
-                                  <w14:srgbClr w14:val="C0C0C0">
-                                    <w14:alpha w14:val="13000"/>
-                                  </w14:srgbClr>
-                                </w14:solidFill>
-                              </w14:textFill>
-                            </w:rPr>
-                            <w:t>DRAFT</w:t>
-                          </w:r>
-                        </w:p>
-                      </w:txbxContent>
-                    </wps:txbx>
-                    <wps:bodyPr wrap="square" numCol="1" fromWordArt="1">
-                      <a:prstTxWarp prst="textPlain">
-                        <a:avLst>
-                          <a:gd name="adj" fmla="val 50000"/>
-                        </a:avLst>
-                      </a:prstTxWarp>
-                      <a:noAutofit/>
-                    </wps:bodyPr>
-                  </wps:wsp>
-                </a:graphicData>
-              </a:graphic>
-              <wp14:sizeRelH relativeFrom="page">
-                <wp14:pctWidth>0</wp14:pctWidth>
-              </wp14:sizeRelH>
-              <wp14:sizeRelV relativeFrom="page">
-                <wp14:pctHeight>0</wp14:pctHeight>
-              </wp14:sizeRelV>
-            </wp:anchor>
-          </w:drawing>
-        </mc:Choice>
-        <mc:Fallback>
-          <w:pict>
-            <v:shapetype w14:anchorId="70FE2388" id="_x0000_t202" coordsize="21600,21600" o:spt="202" path="m,l,21600r21600,l21600,xe">
-              <v:stroke joinstyle="miter"/>
-              <v:path gradientshapeok="t" o:connecttype="rect"/>
-            </v:shapetype>
-            <v:shape id="WordArt 2" o:spid="_x0000_s1027" type="#_x0000_t202" style="position:absolute;margin-left:0;margin-top:0;width:494.9pt;height:164.95pt;rotation:-45;z-index:-251646976;visibility:visible;mso-wrap-style:square;mso-width-percent:0;mso-height-percent:0;mso-wrap-distance-left:9pt;mso-wrap-distance-top:0;mso-wrap-distance-right:9pt;mso-wrap-distance-bottom:0;mso-position-horizontal:center;mso-position-horizontal-relative:margin;mso-position-vertical:center;mso-position-vertical-relative:margin;mso-width-percent:0;mso-height-percent:0;mso-width-relative:page;mso-height-relative:page;v-text-anchor:top" o:gfxdata="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" o:allowincell="f" filled="f" stroked="f">
-              <v:stroke joinstyle="round"/>
-              <v:path arrowok="t"/>
-              <v:textbox>
-                <w:txbxContent>
-                  <w:p>
-                    <w:pPr>
-                      <w:jc w:val="center"/>
-                    </w:pPr>
-                    <w:r>
-                      <w:rPr>
-                        <w:b/>
-                        <w:bCs/>
-                        <w:color w:val="C0C0C0"/>
-                        <w:sz w:val="16"/>
-                        <w:szCs w:val="16"/>
-                        <w14:textFill>
-                          <w14:solidFill>
-                            <w14:srgbClr w14:val="C0C0C0">
-                              <w14:alpha w14:val="13000"/>
-                            </w14:srgbClr>
-                          </w14:solidFill>
-                        </w14:textFill>
-                      </w:rPr>
-                      <w:t>DRAFT</w:t>
-                    </w:r>
-                  </w:p>
-                </w:txbxContent>
-              </v:textbox>
-              <w10:wrap anchorx="margin" anchory="margin"/>
-            </v:shape>
-          </w:pict>
-        </mc:Fallback>
-      </mc:AlternateContent>
-    </w:r>
-  </w:p>
-</w:hdr>
-</file>
-
-<file path=word/header3.xml><?xml version="1.0" encoding="utf-8"?>
-<w:hdr xmlns:wpc="http://schemas.microsoft.com/office/word/2010/wordprocessingCanvas" xmlns:cx="http://schemas.microsoft.com/office/drawing/2014/chartex" xmlns:cx1="http://schemas.microsoft.com/office/drawing/2015/9/8/chartex" xmlns:cx2="http://schemas.microsoft.com/office/drawing/2015/10/21/chartex" xmlns:cx3="http://schemas.microsoft.com/office/drawing/2016/5/9/chartex" xmlns:cx4="http://schemas.microsoft.com/office/drawing/2016/5/10/chartex" xmlns:cx5="http://schemas.microsoft.com/office/drawing/2016/5/11/chartex" xmlns:cx6="http://schemas.microsoft.com/office/drawing/2016/5/12/chartex" xmlns:cx7="http://schemas.microsoft.com/office/drawing/2016/5/13/chartex" xmlns:cx8="http://schemas.microsoft.com/office/drawing/2016/5/14/chartex" xmlns:mc="http://schemas.openxmlformats.org/markup-compatibility/2006" xmlns:aink="http://schemas.microsoft.com/office/drawing/2016/ink" xmlns:am3d="http://schemas.microsoft.com/office/drawing/2017/model3d" xmlns:o="urn:schemas-microsoft-com:office:office" xmlns:r="http://schemas.openxmlformats.org/officeDocument/2006/relationships" xmlns:m="http://schemas.openxmlformats.org/officeDocument/2006/math" xmlns:v="urn:schemas-microsoft-com:vml" xmlns:wp14="http://schemas.microsoft.com/office/word/2010/wordprocessingDrawing" xmlns:wp="http://schemas.openxmlformats.org/drawingml/2006/wordprocessingDrawing" xmlns:w10="urn:schemas-microsoft-com:office:word" xmlns:w="http://schemas.openxmlformats.org/wordprocessingml/2006/main" xmlns:w14="http://schemas.microsoft.com/office/word/2010/wordml" xmlns:w15="http://schemas.microsoft.com/office/word/2012/wordml" xmlns:w16cid="http://schemas.microsoft.com/office/word/2016/wordml/cid" xmlns:w16se="http://schemas.microsoft.com/office/word/2015/wordml/symex" xmlns:wpg="http://schemas.microsoft.com/office/word/2010/wordprocessingGroup" xmlns:wpi="http://schemas.microsoft.com/office/word/2010/wordprocessingInk" xmlns:wne="http://schemas.microsoft.com/office/word/2006/wordml" xmlns:wps="http://schemas.microsoft.com/office/word/2010/wordprocessingShape" mc:Ignorable="w14 w15 w16se w16cid wp14">
-  <w:p>
-    <w:pPr>
-      <w:pStyle w:val="Header"/>
-    </w:pPr>
-    <w:r>
-      <w:rPr>
-        <w:noProof/>
-      </w:rPr>
-      <w:pict w14:anchorId="603A2741">
-        <v:shapetype id="_x0000_t136" coordsize="21600,21600" o:spt="136" adj="10800" path="m@7,l@8,m@5,21600l@6,21600e">
-          <v:formulas>
-            <v:f eqn="sum #0 0 10800"/>
-            <v:f eqn="prod #0 2 1"/>
-            <v:f eqn="sum 21600 0 @1"/>
-            <v:f eqn="sum 0 0 @2"/>
-            <v:f eqn="sum 21600 0 @3"/>
-            <v:f eqn="if @0 @3 0"/>
-            <v:f eqn="if @0 21600 @1"/>
-            <v:f eqn="if @0 0 @2"/>
-            <v:f eqn="if @0 @4 21600"/>
-            <v:f eqn="mid @5 @6"/>
-            <v:f eqn="mid @8 @5"/>
-            <v:f eqn="mid @7 @8"/>
-            <v:f eqn="mid @6 @7"/>
-            <v:f eqn="sum @6 0 @5"/>
-          </v:formulas>
-          <v:path textpathok="t" o:connecttype="custom" o:connectlocs="@9,0;@10,10800;@11,21600;@12,10800" o:connectangles="270,180,90,0"/>
-          <v:textpath on="t" fitshape="t"/>
-          <v:handles>
-            <v:h position="#0,bottomRight" xrange="6629,14971"/>
-          </v:handles>
-          <o:lock v:ext="edit" text="t" shapetype="t"/>
-        </v:shapetype>
-        <v:shape id="PowerPlusWaterMarkObject" o:spid="_x0000_s2049" type="#_x0000_t136" alt="" style="position:absolute;margin-left:0;margin-top:0;width:494.9pt;height:164.95pt;rotation:315;z-index:-251655168;mso-wrap-edited:f;mso-width-percent:0;mso-height-percent:0;mso-position-horizontal:center;mso-position-horizontal-relative:margin;mso-position-vertical:center;mso-position-vertical-relative:margin;mso-width-percent:0;mso-height-percent:0" o:allowincell="f" fillcolor="silver" stroked="f">
-          <v:fill opacity="57016f"/>
-          <v:textpath style="font-family:&quot;Times New Roman&quot;;font-size:1pt;font-weight:bold" string="DRAFT"/>
-          <w10:wrap anchorx="margin" anchory="margin"/>
-        </v:shape>
-      </w:pict>
     </w:r>
   </w:p>
 </w:hdr>
@@ -3779,7 +3816,7 @@
 </file>
 
 <file path=customXml/itemProps1.xml><?xml version="1.0" encoding="utf-8"?>
-<ds:datastoreItem xmlns:ds="http://schemas.openxmlformats.org/officeDocument/2006/customXml" ds:itemID="{81B70122-C12B-2D49-93D0-589F1CDEB7D0}">
+<ds:datastoreItem xmlns:ds="http://schemas.openxmlformats.org/officeDocument/2006/customXml" ds:itemID="{C410C808-CA8F-BA44-9A4F-7C401A75A0D5}">
   <ds:schemaRefs>
     <ds:schemaRef ds:uri="http://schemas.openxmlformats.org/officeDocument/2006/bibliography"/>
   </ds:schemaRefs>

</xml_diff>